<commit_message>
Cuadros de descripcion de los elementos de UML
</commit_message>
<xml_diff>
--- a/202110Avance02PabloBenedix.docx
+++ b/202110Avance02PabloBenedix.docx
@@ -6699,7 +6699,7 @@
                 <w:sz w:val="20"/>
                 <w:szCs w:val="20"/>
               </w:rPr>
-              <w:t>El usuario debe de estar autenticado en el sistema.</w:t>
+              <w:t>El usuario debe estar autenticado en el sistema.</w:t>
             </w:r>
           </w:p>
         </w:tc>
@@ -7327,7 +7327,7 @@
                 <w:sz w:val="20"/>
                 <w:szCs w:val="20"/>
               </w:rPr>
-              <w:t>El usuario debe de estar autenticado en el sistema.</w:t>
+              <w:t>El usuario debe estar autenticado en el sistema.</w:t>
             </w:r>
           </w:p>
           <w:p>
@@ -8161,7 +8161,7 @@
                 <w:sz w:val="20"/>
                 <w:szCs w:val="20"/>
               </w:rPr>
-              <w:t>El usuario debe de estar autenticado en el sistema.</w:t>
+              <w:t>El usuario debe estar autenticado en el sistema.</w:t>
             </w:r>
           </w:p>
           <w:p>
@@ -8179,47 +8179,7 @@
                 <w:sz w:val="20"/>
                 <w:szCs w:val="18"/>
               </w:rPr>
-              <w:t>El registro</w:t>
-            </w:r>
-            <w:r>
-              <w:rPr>
-                <w:rFonts w:cs="Open Sans"/>
-                <w:sz w:val="20"/>
-                <w:szCs w:val="18"/>
-              </w:rPr>
-              <w:t xml:space="preserve"> </w:t>
-            </w:r>
-            <w:r>
-              <w:rPr>
-                <w:rFonts w:cs="Open Sans"/>
-                <w:sz w:val="20"/>
-                <w:szCs w:val="18"/>
-              </w:rPr>
-              <w:t>de venta</w:t>
-            </w:r>
-            <w:r>
-              <w:rPr>
-                <w:rFonts w:cs="Open Sans"/>
-                <w:sz w:val="20"/>
-                <w:szCs w:val="18"/>
-              </w:rPr>
-              <w:t xml:space="preserve"> requerirá un</w:t>
-            </w:r>
-            <w:r>
-              <w:rPr>
-                <w:rFonts w:cs="Open Sans"/>
-                <w:sz w:val="20"/>
-                <w:szCs w:val="18"/>
-              </w:rPr>
-              <w:t xml:space="preserve"> cliente cargado dentro del sistema</w:t>
-            </w:r>
-            <w:r>
-              <w:rPr>
-                <w:rFonts w:cs="Open Sans"/>
-                <w:sz w:val="20"/>
-                <w:szCs w:val="18"/>
-              </w:rPr>
-              <w:t xml:space="preserve">. </w:t>
+              <w:t xml:space="preserve">El registro de venta requerirá un cliente cargado dentro del sistema. </w:t>
             </w:r>
           </w:p>
         </w:tc>
@@ -8279,23 +8239,7 @@
                 <w:sz w:val="20"/>
                 <w:szCs w:val="20"/>
               </w:rPr>
-              <w:t xml:space="preserve">de </w:t>
-            </w:r>
-            <w:r>
-              <w:rPr>
-                <w:rFonts w:cs="Open Sans"/>
-                <w:sz w:val="20"/>
-                <w:szCs w:val="20"/>
-              </w:rPr>
-              <w:t>Ventas</w:t>
-            </w:r>
-            <w:r>
-              <w:rPr>
-                <w:rFonts w:cs="Open Sans"/>
-                <w:sz w:val="20"/>
-                <w:szCs w:val="20"/>
-              </w:rPr>
-              <w:t>.</w:t>
+              <w:t>de Ventas.</w:t>
             </w:r>
           </w:p>
           <w:p>
@@ -8359,86 +8303,15 @@
                 <w:sz w:val="20"/>
                 <w:szCs w:val="20"/>
               </w:rPr>
-              <w:t xml:space="preserve">El actor pulsa el botón de </w:t>
-            </w:r>
-            <w:r>
-              <w:rPr>
-                <w:rFonts w:cs="Open Sans"/>
-                <w:sz w:val="20"/>
-                <w:szCs w:val="20"/>
-              </w:rPr>
-              <w:t>generar venta</w:t>
-            </w:r>
-            <w:r>
-              <w:rPr>
-                <w:rFonts w:cs="Open Sans"/>
-                <w:sz w:val="20"/>
-                <w:szCs w:val="20"/>
-              </w:rPr>
-              <w:t>.</w:t>
-            </w:r>
-          </w:p>
-          <w:p>
-            <w:pPr>
-              <w:pStyle w:val="Prrafodelista"/>
-              <w:numPr>
-                <w:ilvl w:val="0"/>
-                <w:numId w:val="21"/>
-              </w:numPr>
-              <w:spacing w:after="0" w:line="240" w:lineRule="auto"/>
-              <w:ind w:left="454"/>
-              <w:rPr>
-                <w:rFonts w:cs="Open Sans"/>
-                <w:sz w:val="22"/>
-              </w:rPr>
-            </w:pPr>
-            <w:r>
-              <w:rPr>
-                <w:rFonts w:cs="Open Sans"/>
-                <w:sz w:val="20"/>
-                <w:szCs w:val="20"/>
-              </w:rPr>
-              <w:t xml:space="preserve">El sistema muestra </w:t>
-            </w:r>
-            <w:r>
-              <w:rPr>
-                <w:rFonts w:cs="Open Sans"/>
-                <w:sz w:val="20"/>
-                <w:szCs w:val="20"/>
-              </w:rPr>
-              <w:t>un formulario con cajas de texto para ingresar los detalles del producto.</w:t>
-            </w:r>
-          </w:p>
-          <w:p>
-            <w:pPr>
-              <w:pStyle w:val="Prrafodelista"/>
-              <w:numPr>
-                <w:ilvl w:val="0"/>
-                <w:numId w:val="21"/>
-              </w:numPr>
-              <w:spacing w:after="0" w:line="240" w:lineRule="auto"/>
-              <w:ind w:left="454"/>
-              <w:rPr>
-                <w:rFonts w:cs="Open Sans"/>
-                <w:sz w:val="20"/>
-                <w:szCs w:val="20"/>
-              </w:rPr>
-            </w:pPr>
-            <w:r>
-              <w:rPr>
-                <w:rFonts w:cs="Open Sans"/>
-                <w:sz w:val="20"/>
-                <w:szCs w:val="20"/>
-              </w:rPr>
-              <w:t xml:space="preserve">El actor introduce los datos del </w:t>
-            </w:r>
-            <w:r>
-              <w:rPr>
-                <w:rFonts w:cs="Open Sans"/>
-                <w:sz w:val="20"/>
-                <w:szCs w:val="20"/>
-              </w:rPr>
-              <w:t>producto</w:t>
+              <w:t>El actor introduce los datos del</w:t>
+            </w:r>
+            <w:r>
+              <w:rPr>
+                <w:rFonts w:cs="Open Sans"/>
+                <w:sz w:val="20"/>
+                <w:szCs w:val="20"/>
+              </w:rPr>
+              <w:t xml:space="preserve"> cliente, luego elige un producto de la lista de stock disponible y selecciona la condición de pago contado para generar la factura</w:t>
             </w:r>
             <w:r>
               <w:rPr>
@@ -8523,7 +8396,47 @@
                 <w:sz w:val="20"/>
                 <w:szCs w:val="18"/>
               </w:rPr>
-              <w:t>3.A. – El actor presiona el botón de edición, situada en la existencia de un producto.</w:t>
+              <w:t>3.</w:t>
+            </w:r>
+            <w:r>
+              <w:rPr>
+                <w:rFonts w:cs="Open Sans"/>
+                <w:sz w:val="20"/>
+                <w:szCs w:val="18"/>
+              </w:rPr>
+              <w:t>A</w:t>
+            </w:r>
+            <w:r>
+              <w:rPr>
+                <w:rFonts w:cs="Open Sans"/>
+                <w:sz w:val="20"/>
+                <w:szCs w:val="18"/>
+              </w:rPr>
+              <w:t>. – E</w:t>
+            </w:r>
+            <w:r>
+              <w:rPr>
+                <w:rFonts w:cs="Open Sans"/>
+                <w:sz w:val="20"/>
+                <w:szCs w:val="18"/>
+              </w:rPr>
+              <w:t>l</w:t>
+            </w:r>
+            <w:r>
+              <w:rPr>
+                <w:rFonts w:cs="Open Sans"/>
+                <w:sz w:val="20"/>
+                <w:szCs w:val="18"/>
+              </w:rPr>
+              <w:t xml:space="preserve"> actor sel</w:t>
+            </w:r>
+            <w:r>
+              <w:rPr>
+                <w:rFonts w:cs="Open Sans"/>
+                <w:sz w:val="20"/>
+                <w:szCs w:val="18"/>
+              </w:rPr>
+              <w:t>ecciona la condición de pago crédito</w:t>
             </w:r>
           </w:p>
           <w:p>
@@ -8541,7 +8454,7 @@
                 <w:sz w:val="20"/>
                 <w:szCs w:val="18"/>
               </w:rPr>
-              <w:t xml:space="preserve">5.A. – El actor modifica los datos del producto </w:t>
+              <w:t>3.B. – El sistema solicita la cantidad de cuotas y fechas de vencimiento para generar la factura y los pagarés.</w:t>
             </w:r>
           </w:p>
           <w:p>
@@ -8559,7 +8472,7 @@
                 <w:sz w:val="20"/>
                 <w:szCs w:val="20"/>
               </w:rPr>
-              <w:t>6</w:t>
+              <w:t>4</w:t>
             </w:r>
             <w:r>
               <w:rPr>
@@ -8620,7 +8533,47 @@
                 <w:sz w:val="20"/>
                 <w:szCs w:val="20"/>
               </w:rPr>
-              <w:t>El producto ha sido almacenado en el sistema y se encuentra disponible en la lista de stock.</w:t>
+              <w:t xml:space="preserve">La venta </w:t>
+            </w:r>
+            <w:r>
+              <w:rPr>
+                <w:rFonts w:cs="Open Sans"/>
+                <w:sz w:val="20"/>
+                <w:szCs w:val="20"/>
+              </w:rPr>
+              <w:t xml:space="preserve">ha sido </w:t>
+            </w:r>
+            <w:r>
+              <w:rPr>
+                <w:rFonts w:cs="Open Sans"/>
+                <w:sz w:val="20"/>
+                <w:szCs w:val="20"/>
+              </w:rPr>
+              <w:t>registrada</w:t>
+            </w:r>
+            <w:r>
+              <w:rPr>
+                <w:rFonts w:cs="Open Sans"/>
+                <w:sz w:val="20"/>
+                <w:szCs w:val="20"/>
+              </w:rPr>
+              <w:t xml:space="preserve"> en el sistema y </w:t>
+            </w:r>
+            <w:r>
+              <w:rPr>
+                <w:rFonts w:cs="Open Sans"/>
+                <w:sz w:val="20"/>
+                <w:szCs w:val="20"/>
+              </w:rPr>
+              <w:t>descuenta el producto de la lista</w:t>
+            </w:r>
+            <w:r>
+              <w:rPr>
+                <w:rFonts w:cs="Open Sans"/>
+                <w:sz w:val="20"/>
+                <w:szCs w:val="20"/>
+              </w:rPr>
+              <w:t>.</w:t>
             </w:r>
           </w:p>
         </w:tc>
@@ -8638,6 +8591,3056 @@
           <w:sz w:val="32"/>
           <w:szCs w:val="48"/>
           <w:lang w:val="es-PY" w:eastAsia="x-none"/>
+        </w:rPr>
+      </w:pPr>
+      <w:r>
+        <w:rPr>
+          <w:lang w:val="es-PY"/>
+        </w:rPr>
+        <w:br w:type="page"/>
+      </w:r>
+    </w:p>
+    <w:tbl>
+      <w:tblPr>
+        <w:tblStyle w:val="Tablaconcuadrcula"/>
+        <w:tblW w:w="0" w:type="auto"/>
+        <w:tblInd w:w="0" w:type="dxa"/>
+        <w:tblLook w:val="04A0" w:firstRow="1" w:lastRow="0" w:firstColumn="1" w:lastColumn="0" w:noHBand="0" w:noVBand="1"/>
+      </w:tblPr>
+      <w:tblGrid>
+        <w:gridCol w:w="1267"/>
+        <w:gridCol w:w="7506"/>
+      </w:tblGrid>
+      <w:tr>
+        <w:trPr>
+          <w:trHeight w:val="283"/>
+        </w:trPr>
+        <w:tc>
+          <w:tcPr>
+            <w:tcW w:w="988" w:type="dxa"/>
+          </w:tcPr>
+          <w:p>
+            <w:pPr>
+              <w:spacing w:after="0"/>
+              <w:rPr>
+                <w:rFonts w:cs="Open Sans"/>
+                <w:b/>
+                <w:bCs/>
+              </w:rPr>
+            </w:pPr>
+            <w:r>
+              <w:rPr>
+                <w:rFonts w:cs="Open Sans"/>
+                <w:b/>
+                <w:bCs/>
+              </w:rPr>
+              <w:lastRenderedPageBreak/>
+              <w:t>Nombre:</w:t>
+            </w:r>
+          </w:p>
+        </w:tc>
+        <w:tc>
+          <w:tcPr>
+            <w:tcW w:w="7506" w:type="dxa"/>
+          </w:tcPr>
+          <w:p>
+            <w:pPr>
+              <w:spacing w:after="0"/>
+              <w:rPr>
+                <w:rFonts w:cs="Open Sans"/>
+              </w:rPr>
+            </w:pPr>
+            <w:r>
+              <w:rPr>
+                <w:rFonts w:cs="Open Sans"/>
+                <w:sz w:val="20"/>
+                <w:szCs w:val="20"/>
+              </w:rPr>
+              <w:t xml:space="preserve">Registrar </w:t>
+            </w:r>
+            <w:r>
+              <w:rPr>
+                <w:rFonts w:cs="Open Sans"/>
+                <w:sz w:val="20"/>
+                <w:szCs w:val="20"/>
+              </w:rPr>
+              <w:t>Compras</w:t>
+            </w:r>
+          </w:p>
+        </w:tc>
+      </w:tr>
+      <w:tr>
+        <w:trPr>
+          <w:trHeight w:val="273"/>
+        </w:trPr>
+        <w:tc>
+          <w:tcPr>
+            <w:tcW w:w="988" w:type="dxa"/>
+          </w:tcPr>
+          <w:p>
+            <w:pPr>
+              <w:spacing w:after="0"/>
+              <w:rPr>
+                <w:rFonts w:cs="Open Sans"/>
+                <w:b/>
+                <w:bCs/>
+              </w:rPr>
+            </w:pPr>
+            <w:r>
+              <w:rPr>
+                <w:rFonts w:cs="Open Sans"/>
+                <w:b/>
+                <w:bCs/>
+              </w:rPr>
+              <w:t>Autor:</w:t>
+            </w:r>
+          </w:p>
+        </w:tc>
+        <w:tc>
+          <w:tcPr>
+            <w:tcW w:w="7506" w:type="dxa"/>
+          </w:tcPr>
+          <w:p>
+            <w:pPr>
+              <w:spacing w:after="0"/>
+              <w:rPr>
+                <w:rFonts w:cs="Open Sans"/>
+              </w:rPr>
+            </w:pPr>
+            <w:r>
+              <w:rPr>
+                <w:rFonts w:cs="Open Sans"/>
+                <w:sz w:val="20"/>
+                <w:szCs w:val="20"/>
+              </w:rPr>
+              <w:t>Pablo Benedix</w:t>
+            </w:r>
+          </w:p>
+        </w:tc>
+      </w:tr>
+      <w:tr>
+        <w:trPr>
+          <w:trHeight w:val="263"/>
+        </w:trPr>
+        <w:tc>
+          <w:tcPr>
+            <w:tcW w:w="988" w:type="dxa"/>
+          </w:tcPr>
+          <w:p>
+            <w:pPr>
+              <w:spacing w:after="0"/>
+              <w:rPr>
+                <w:rFonts w:cs="Open Sans"/>
+                <w:b/>
+                <w:bCs/>
+              </w:rPr>
+            </w:pPr>
+            <w:r>
+              <w:rPr>
+                <w:rFonts w:cs="Open Sans"/>
+                <w:b/>
+                <w:bCs/>
+              </w:rPr>
+              <w:t>Fecha:</w:t>
+            </w:r>
+          </w:p>
+        </w:tc>
+        <w:tc>
+          <w:tcPr>
+            <w:tcW w:w="7506" w:type="dxa"/>
+          </w:tcPr>
+          <w:p>
+            <w:pPr>
+              <w:spacing w:after="0"/>
+              <w:rPr>
+                <w:rFonts w:cs="Open Sans"/>
+              </w:rPr>
+            </w:pPr>
+            <w:r>
+              <w:rPr>
+                <w:rFonts w:cs="Open Sans"/>
+                <w:sz w:val="20"/>
+                <w:szCs w:val="20"/>
+              </w:rPr>
+              <w:t>25/11/2021</w:t>
+            </w:r>
+          </w:p>
+        </w:tc>
+      </w:tr>
+      <w:tr>
+        <w:trPr>
+          <w:trHeight w:val="564"/>
+        </w:trPr>
+        <w:tc>
+          <w:tcPr>
+            <w:tcW w:w="8494" w:type="dxa"/>
+            <w:gridSpan w:val="2"/>
+          </w:tcPr>
+          <w:p>
+            <w:pPr>
+              <w:spacing w:after="0"/>
+              <w:rPr>
+                <w:rFonts w:cs="Open Sans"/>
+                <w:b/>
+                <w:bCs/>
+              </w:rPr>
+            </w:pPr>
+            <w:r>
+              <w:rPr>
+                <w:rFonts w:cs="Open Sans"/>
+                <w:b/>
+                <w:bCs/>
+              </w:rPr>
+              <w:t>Descripción:</w:t>
+            </w:r>
+          </w:p>
+          <w:p>
+            <w:pPr>
+              <w:spacing w:after="0"/>
+              <w:rPr>
+                <w:rFonts w:cs="Open Sans"/>
+              </w:rPr>
+            </w:pPr>
+            <w:r>
+              <w:rPr>
+                <w:rFonts w:cs="Open Sans"/>
+                <w:sz w:val="20"/>
+                <w:szCs w:val="20"/>
+              </w:rPr>
+              <w:t xml:space="preserve">Permite </w:t>
+            </w:r>
+            <w:r>
+              <w:rPr>
+                <w:rFonts w:cs="Open Sans"/>
+                <w:sz w:val="20"/>
+                <w:szCs w:val="20"/>
+              </w:rPr>
+              <w:t xml:space="preserve">el registro de una nueva </w:t>
+            </w:r>
+            <w:r>
+              <w:rPr>
+                <w:rFonts w:cs="Open Sans"/>
+                <w:sz w:val="20"/>
+                <w:szCs w:val="20"/>
+              </w:rPr>
+              <w:t>compra</w:t>
+            </w:r>
+            <w:r>
+              <w:rPr>
+                <w:rFonts w:cs="Open Sans"/>
+                <w:sz w:val="20"/>
+                <w:szCs w:val="20"/>
+              </w:rPr>
+              <w:t>.</w:t>
+            </w:r>
+          </w:p>
+        </w:tc>
+      </w:tr>
+      <w:tr>
+        <w:trPr>
+          <w:trHeight w:val="574"/>
+        </w:trPr>
+        <w:tc>
+          <w:tcPr>
+            <w:tcW w:w="8494" w:type="dxa"/>
+            <w:gridSpan w:val="2"/>
+          </w:tcPr>
+          <w:p>
+            <w:pPr>
+              <w:spacing w:after="0"/>
+              <w:rPr>
+                <w:rFonts w:cs="Open Sans"/>
+                <w:b/>
+                <w:bCs/>
+              </w:rPr>
+            </w:pPr>
+            <w:r>
+              <w:rPr>
+                <w:rFonts w:cs="Open Sans"/>
+                <w:b/>
+                <w:bCs/>
+              </w:rPr>
+              <w:t>Actores:</w:t>
+            </w:r>
+          </w:p>
+          <w:p>
+            <w:pPr>
+              <w:spacing w:after="0"/>
+              <w:rPr>
+                <w:rFonts w:cs="Open Sans"/>
+              </w:rPr>
+            </w:pPr>
+            <w:r>
+              <w:rPr>
+                <w:rFonts w:cs="Open Sans"/>
+                <w:sz w:val="20"/>
+                <w:szCs w:val="20"/>
+              </w:rPr>
+              <w:t>Usuario / Administrador</w:t>
+            </w:r>
+          </w:p>
+        </w:tc>
+      </w:tr>
+      <w:tr>
+        <w:trPr>
+          <w:trHeight w:val="691"/>
+        </w:trPr>
+        <w:tc>
+          <w:tcPr>
+            <w:tcW w:w="8494" w:type="dxa"/>
+            <w:gridSpan w:val="2"/>
+          </w:tcPr>
+          <w:p>
+            <w:pPr>
+              <w:spacing w:after="0"/>
+              <w:rPr>
+                <w:rFonts w:cs="Open Sans"/>
+                <w:b/>
+                <w:bCs/>
+              </w:rPr>
+            </w:pPr>
+            <w:r>
+              <w:rPr>
+                <w:rFonts w:cs="Open Sans"/>
+                <w:b/>
+                <w:bCs/>
+              </w:rPr>
+              <w:t xml:space="preserve">Precondiciones: </w:t>
+            </w:r>
+          </w:p>
+          <w:p>
+            <w:pPr>
+              <w:spacing w:after="0"/>
+              <w:rPr>
+                <w:rFonts w:cs="Open Sans"/>
+                <w:sz w:val="20"/>
+                <w:szCs w:val="20"/>
+              </w:rPr>
+            </w:pPr>
+            <w:r>
+              <w:rPr>
+                <w:rFonts w:cs="Open Sans"/>
+                <w:sz w:val="20"/>
+                <w:szCs w:val="20"/>
+              </w:rPr>
+              <w:t>El usuario debe estar autenticado en el sistema.</w:t>
+            </w:r>
+          </w:p>
+          <w:p>
+            <w:pPr>
+              <w:spacing w:after="0"/>
+              <w:rPr>
+                <w:rFonts w:cs="Open Sans"/>
+                <w:sz w:val="20"/>
+                <w:szCs w:val="18"/>
+              </w:rPr>
+            </w:pPr>
+            <w:r>
+              <w:rPr>
+                <w:rFonts w:cs="Open Sans"/>
+                <w:sz w:val="20"/>
+                <w:szCs w:val="18"/>
+              </w:rPr>
+              <w:t xml:space="preserve">El registro de </w:t>
+            </w:r>
+            <w:r>
+              <w:rPr>
+                <w:rFonts w:cs="Open Sans"/>
+                <w:sz w:val="20"/>
+                <w:szCs w:val="18"/>
+              </w:rPr>
+              <w:t>compra</w:t>
+            </w:r>
+            <w:r>
+              <w:rPr>
+                <w:rFonts w:cs="Open Sans"/>
+                <w:sz w:val="20"/>
+                <w:szCs w:val="18"/>
+              </w:rPr>
+              <w:t xml:space="preserve"> requerirá un </w:t>
+            </w:r>
+            <w:r>
+              <w:rPr>
+                <w:rFonts w:cs="Open Sans"/>
+                <w:sz w:val="20"/>
+                <w:szCs w:val="18"/>
+              </w:rPr>
+              <w:t>proveedor</w:t>
+            </w:r>
+            <w:r>
+              <w:rPr>
+                <w:rFonts w:cs="Open Sans"/>
+                <w:sz w:val="20"/>
+                <w:szCs w:val="18"/>
+              </w:rPr>
+              <w:t xml:space="preserve"> cargado dentro del sistema. </w:t>
+            </w:r>
+          </w:p>
+        </w:tc>
+      </w:tr>
+      <w:tr>
+        <w:trPr>
+          <w:trHeight w:val="701"/>
+        </w:trPr>
+        <w:tc>
+          <w:tcPr>
+            <w:tcW w:w="8494" w:type="dxa"/>
+            <w:gridSpan w:val="2"/>
+          </w:tcPr>
+          <w:p>
+            <w:pPr>
+              <w:spacing w:after="0"/>
+              <w:rPr>
+                <w:rFonts w:cs="Open Sans"/>
+                <w:b/>
+                <w:bCs/>
+              </w:rPr>
+            </w:pPr>
+            <w:r>
+              <w:rPr>
+                <w:rFonts w:cs="Open Sans"/>
+                <w:b/>
+                <w:bCs/>
+              </w:rPr>
+              <w:t>Flujo Normal:</w:t>
+            </w:r>
+          </w:p>
+          <w:p>
+            <w:pPr>
+              <w:pStyle w:val="Prrafodelista"/>
+              <w:numPr>
+                <w:ilvl w:val="0"/>
+                <w:numId w:val="22"/>
+              </w:numPr>
+              <w:spacing w:after="0" w:line="240" w:lineRule="auto"/>
+              <w:ind w:left="454"/>
+              <w:rPr>
+                <w:rFonts w:cs="Open Sans"/>
+                <w:sz w:val="22"/>
+              </w:rPr>
+            </w:pPr>
+            <w:r>
+              <w:rPr>
+                <w:rFonts w:cs="Open Sans"/>
+                <w:sz w:val="20"/>
+                <w:szCs w:val="20"/>
+              </w:rPr>
+              <w:t xml:space="preserve">El actor pulsa sobre el botón </w:t>
+            </w:r>
+            <w:r>
+              <w:rPr>
+                <w:rFonts w:cs="Open Sans"/>
+                <w:sz w:val="20"/>
+                <w:szCs w:val="20"/>
+              </w:rPr>
+              <w:t xml:space="preserve">de </w:t>
+            </w:r>
+            <w:r>
+              <w:rPr>
+                <w:rFonts w:cs="Open Sans"/>
+                <w:sz w:val="20"/>
+                <w:szCs w:val="20"/>
+              </w:rPr>
+              <w:t>Compras</w:t>
+            </w:r>
+            <w:r>
+              <w:rPr>
+                <w:rFonts w:cs="Open Sans"/>
+                <w:sz w:val="20"/>
+                <w:szCs w:val="20"/>
+              </w:rPr>
+              <w:t>.</w:t>
+            </w:r>
+          </w:p>
+          <w:p>
+            <w:pPr>
+              <w:pStyle w:val="Prrafodelista"/>
+              <w:numPr>
+                <w:ilvl w:val="0"/>
+                <w:numId w:val="22"/>
+              </w:numPr>
+              <w:spacing w:after="0" w:line="240" w:lineRule="auto"/>
+              <w:ind w:left="454"/>
+              <w:rPr>
+                <w:rFonts w:cs="Open Sans"/>
+                <w:sz w:val="20"/>
+                <w:szCs w:val="20"/>
+              </w:rPr>
+            </w:pPr>
+            <w:r>
+              <w:rPr>
+                <w:rFonts w:cs="Open Sans"/>
+                <w:sz w:val="20"/>
+                <w:szCs w:val="20"/>
+              </w:rPr>
+              <w:t xml:space="preserve">El sistema muestra la lista de </w:t>
+            </w:r>
+            <w:r>
+              <w:rPr>
+                <w:rFonts w:cs="Open Sans"/>
+                <w:sz w:val="20"/>
+                <w:szCs w:val="20"/>
+              </w:rPr>
+              <w:t>productos registrados</w:t>
+            </w:r>
+            <w:r>
+              <w:rPr>
+                <w:rFonts w:cs="Open Sans"/>
+                <w:sz w:val="20"/>
+                <w:szCs w:val="20"/>
+              </w:rPr>
+              <w:t xml:space="preserve"> junto a un campo de texto para ingresar el </w:t>
+            </w:r>
+            <w:r>
+              <w:rPr>
+                <w:rFonts w:cs="Open Sans"/>
+                <w:sz w:val="20"/>
+                <w:szCs w:val="20"/>
+              </w:rPr>
+              <w:t>RUC</w:t>
+            </w:r>
+            <w:r>
+              <w:rPr>
+                <w:rFonts w:cs="Open Sans"/>
+                <w:sz w:val="20"/>
+                <w:szCs w:val="20"/>
+              </w:rPr>
+              <w:t xml:space="preserve"> del </w:t>
+            </w:r>
+            <w:r>
+              <w:rPr>
+                <w:rFonts w:cs="Open Sans"/>
+                <w:sz w:val="20"/>
+                <w:szCs w:val="20"/>
+              </w:rPr>
+              <w:t>proveedor</w:t>
+            </w:r>
+            <w:r>
+              <w:rPr>
+                <w:rFonts w:cs="Open Sans"/>
+                <w:sz w:val="20"/>
+                <w:szCs w:val="20"/>
+              </w:rPr>
+              <w:t xml:space="preserve"> y la condición de pago.</w:t>
+            </w:r>
+          </w:p>
+          <w:p>
+            <w:pPr>
+              <w:pStyle w:val="Prrafodelista"/>
+              <w:numPr>
+                <w:ilvl w:val="0"/>
+                <w:numId w:val="22"/>
+              </w:numPr>
+              <w:spacing w:after="0" w:line="240" w:lineRule="auto"/>
+              <w:ind w:left="454"/>
+              <w:rPr>
+                <w:rFonts w:cs="Open Sans"/>
+                <w:sz w:val="20"/>
+                <w:szCs w:val="20"/>
+              </w:rPr>
+            </w:pPr>
+            <w:r>
+              <w:rPr>
+                <w:rFonts w:cs="Open Sans"/>
+                <w:sz w:val="20"/>
+                <w:szCs w:val="20"/>
+              </w:rPr>
+              <w:t xml:space="preserve">El actor introduce </w:t>
+            </w:r>
+            <w:r>
+              <w:rPr>
+                <w:rFonts w:cs="Open Sans"/>
+                <w:sz w:val="20"/>
+                <w:szCs w:val="20"/>
+              </w:rPr>
+              <w:t>el RUC del</w:t>
+            </w:r>
+            <w:r>
+              <w:rPr>
+                <w:rFonts w:cs="Open Sans"/>
+                <w:sz w:val="20"/>
+                <w:szCs w:val="20"/>
+              </w:rPr>
+              <w:t xml:space="preserve"> </w:t>
+            </w:r>
+            <w:r>
+              <w:rPr>
+                <w:rFonts w:cs="Open Sans"/>
+                <w:sz w:val="20"/>
+                <w:szCs w:val="20"/>
+              </w:rPr>
+              <w:t>proveedor</w:t>
+            </w:r>
+            <w:r>
+              <w:rPr>
+                <w:rFonts w:cs="Open Sans"/>
+                <w:sz w:val="20"/>
+                <w:szCs w:val="20"/>
+              </w:rPr>
+              <w:t>, luego elige un producto de la lista y selecciona la condición de pago para generar la factura</w:t>
+            </w:r>
+            <w:r>
+              <w:rPr>
+                <w:rFonts w:cs="Open Sans"/>
+                <w:sz w:val="20"/>
+                <w:szCs w:val="20"/>
+              </w:rPr>
+              <w:t>.</w:t>
+            </w:r>
+          </w:p>
+          <w:p>
+            <w:pPr>
+              <w:pStyle w:val="Prrafodelista"/>
+              <w:numPr>
+                <w:ilvl w:val="0"/>
+                <w:numId w:val="22"/>
+              </w:numPr>
+              <w:spacing w:after="0" w:line="240" w:lineRule="auto"/>
+              <w:ind w:left="454"/>
+              <w:rPr>
+                <w:rFonts w:cs="Open Sans"/>
+              </w:rPr>
+            </w:pPr>
+            <w:r>
+              <w:rPr>
+                <w:rFonts w:cs="Open Sans"/>
+                <w:sz w:val="20"/>
+                <w:szCs w:val="20"/>
+              </w:rPr>
+              <w:t>El sistema comprueba la validez de los datos y los almacena</w:t>
+            </w:r>
+            <w:r>
+              <w:rPr>
+                <w:rFonts w:cs="Open Sans"/>
+                <w:sz w:val="20"/>
+                <w:szCs w:val="20"/>
+              </w:rPr>
+              <w:t>.</w:t>
+            </w:r>
+          </w:p>
+        </w:tc>
+      </w:tr>
+      <w:tr>
+        <w:trPr>
+          <w:trHeight w:val="569"/>
+        </w:trPr>
+        <w:tc>
+          <w:tcPr>
+            <w:tcW w:w="8494" w:type="dxa"/>
+            <w:gridSpan w:val="2"/>
+          </w:tcPr>
+          <w:p>
+            <w:pPr>
+              <w:spacing w:after="0"/>
+              <w:rPr>
+                <w:rFonts w:cs="Open Sans"/>
+                <w:b/>
+                <w:bCs/>
+              </w:rPr>
+            </w:pPr>
+            <w:r>
+              <w:rPr>
+                <w:rFonts w:cs="Open Sans"/>
+                <w:b/>
+                <w:bCs/>
+              </w:rPr>
+              <w:t>Flujo Alternativo:</w:t>
+            </w:r>
+          </w:p>
+          <w:p>
+            <w:pPr>
+              <w:spacing w:after="0"/>
+              <w:rPr>
+                <w:rFonts w:cs="Open Sans"/>
+                <w:sz w:val="20"/>
+                <w:szCs w:val="20"/>
+              </w:rPr>
+            </w:pPr>
+            <w:r>
+              <w:rPr>
+                <w:rFonts w:cs="Open Sans"/>
+                <w:sz w:val="20"/>
+                <w:szCs w:val="20"/>
+              </w:rPr>
+              <w:t>4</w:t>
+            </w:r>
+            <w:r>
+              <w:rPr>
+                <w:rFonts w:cs="Open Sans"/>
+                <w:sz w:val="20"/>
+                <w:szCs w:val="20"/>
+              </w:rPr>
+              <w:t>.A.</w:t>
+            </w:r>
+            <w:r>
+              <w:rPr>
+                <w:rFonts w:cs="Open Sans"/>
+                <w:sz w:val="20"/>
+                <w:szCs w:val="20"/>
+              </w:rPr>
+              <w:t xml:space="preserve"> – El sistema comprueba la validez de los datos, si los datos no son correctos, se avisa al actor de ello, permitiendo que los corrija.</w:t>
+            </w:r>
+          </w:p>
+        </w:tc>
+      </w:tr>
+      <w:tr>
+        <w:trPr>
+          <w:trHeight w:val="680"/>
+        </w:trPr>
+        <w:tc>
+          <w:tcPr>
+            <w:tcW w:w="8494" w:type="dxa"/>
+            <w:gridSpan w:val="2"/>
+          </w:tcPr>
+          <w:p>
+            <w:pPr>
+              <w:spacing w:after="0"/>
+              <w:rPr>
+                <w:rFonts w:cs="Open Sans"/>
+              </w:rPr>
+            </w:pPr>
+            <w:r>
+              <w:rPr>
+                <w:rFonts w:cs="Open Sans"/>
+                <w:b/>
+                <w:bCs/>
+              </w:rPr>
+              <w:t>Poscondiciones:</w:t>
+            </w:r>
+          </w:p>
+          <w:p>
+            <w:pPr>
+              <w:spacing w:after="0"/>
+              <w:rPr>
+                <w:rFonts w:cs="Open Sans"/>
+                <w:sz w:val="20"/>
+                <w:szCs w:val="20"/>
+              </w:rPr>
+            </w:pPr>
+            <w:r>
+              <w:rPr>
+                <w:rFonts w:cs="Open Sans"/>
+                <w:sz w:val="20"/>
+                <w:szCs w:val="20"/>
+              </w:rPr>
+              <w:t>La compra</w:t>
+            </w:r>
+            <w:r>
+              <w:rPr>
+                <w:rFonts w:cs="Open Sans"/>
+                <w:sz w:val="20"/>
+                <w:szCs w:val="20"/>
+              </w:rPr>
+              <w:t xml:space="preserve"> ha sido </w:t>
+            </w:r>
+            <w:r>
+              <w:rPr>
+                <w:rFonts w:cs="Open Sans"/>
+                <w:sz w:val="20"/>
+                <w:szCs w:val="20"/>
+              </w:rPr>
+              <w:t>registrada</w:t>
+            </w:r>
+            <w:r>
+              <w:rPr>
+                <w:rFonts w:cs="Open Sans"/>
+                <w:sz w:val="20"/>
+                <w:szCs w:val="20"/>
+              </w:rPr>
+              <w:t xml:space="preserve"> en el sistema.</w:t>
+            </w:r>
+          </w:p>
+        </w:tc>
+      </w:tr>
+    </w:tbl>
+    <w:p>
+      <w:pPr>
+        <w:spacing w:after="160" w:line="259" w:lineRule="auto"/>
+        <w:rPr>
+          <w:rFonts w:eastAsia="Times New Roman"/>
+          <w:b/>
+          <w:bCs/>
+          <w:color w:val="365F91"/>
+          <w:kern w:val="36"/>
+          <w:sz w:val="32"/>
+          <w:szCs w:val="48"/>
+          <w:lang w:val="es-PY" w:eastAsia="x-none"/>
+        </w:rPr>
+      </w:pPr>
+      <w:r>
+        <w:rPr>
+          <w:lang w:val="es-PY"/>
+        </w:rPr>
+        <w:br w:type="page"/>
+      </w:r>
+    </w:p>
+    <w:tbl>
+      <w:tblPr>
+        <w:tblStyle w:val="Tablaconcuadrcula"/>
+        <w:tblW w:w="0" w:type="auto"/>
+        <w:tblInd w:w="0" w:type="dxa"/>
+        <w:tblLook w:val="04A0" w:firstRow="1" w:lastRow="0" w:firstColumn="1" w:lastColumn="0" w:noHBand="0" w:noVBand="1"/>
+      </w:tblPr>
+      <w:tblGrid>
+        <w:gridCol w:w="1267"/>
+        <w:gridCol w:w="7506"/>
+      </w:tblGrid>
+      <w:tr>
+        <w:trPr>
+          <w:trHeight w:val="283"/>
+        </w:trPr>
+        <w:tc>
+          <w:tcPr>
+            <w:tcW w:w="988" w:type="dxa"/>
+          </w:tcPr>
+          <w:p>
+            <w:pPr>
+              <w:spacing w:after="0"/>
+              <w:rPr>
+                <w:rFonts w:cs="Open Sans"/>
+                <w:b/>
+                <w:bCs/>
+              </w:rPr>
+            </w:pPr>
+            <w:r>
+              <w:rPr>
+                <w:rFonts w:cs="Open Sans"/>
+                <w:b/>
+                <w:bCs/>
+              </w:rPr>
+              <w:lastRenderedPageBreak/>
+              <w:t>Nombre:</w:t>
+            </w:r>
+          </w:p>
+        </w:tc>
+        <w:tc>
+          <w:tcPr>
+            <w:tcW w:w="7506" w:type="dxa"/>
+          </w:tcPr>
+          <w:p>
+            <w:pPr>
+              <w:spacing w:after="0"/>
+              <w:rPr>
+                <w:rFonts w:cs="Open Sans"/>
+              </w:rPr>
+            </w:pPr>
+            <w:r>
+              <w:rPr>
+                <w:rFonts w:cs="Open Sans"/>
+                <w:sz w:val="20"/>
+                <w:szCs w:val="20"/>
+              </w:rPr>
+              <w:t>Saldar Pagaré</w:t>
+            </w:r>
+          </w:p>
+        </w:tc>
+      </w:tr>
+      <w:tr>
+        <w:trPr>
+          <w:trHeight w:val="273"/>
+        </w:trPr>
+        <w:tc>
+          <w:tcPr>
+            <w:tcW w:w="988" w:type="dxa"/>
+          </w:tcPr>
+          <w:p>
+            <w:pPr>
+              <w:spacing w:after="0"/>
+              <w:rPr>
+                <w:rFonts w:cs="Open Sans"/>
+                <w:b/>
+                <w:bCs/>
+              </w:rPr>
+            </w:pPr>
+            <w:r>
+              <w:rPr>
+                <w:rFonts w:cs="Open Sans"/>
+                <w:b/>
+                <w:bCs/>
+              </w:rPr>
+              <w:t>Autor:</w:t>
+            </w:r>
+          </w:p>
+        </w:tc>
+        <w:tc>
+          <w:tcPr>
+            <w:tcW w:w="7506" w:type="dxa"/>
+          </w:tcPr>
+          <w:p>
+            <w:pPr>
+              <w:spacing w:after="0"/>
+              <w:rPr>
+                <w:rFonts w:cs="Open Sans"/>
+              </w:rPr>
+            </w:pPr>
+            <w:r>
+              <w:rPr>
+                <w:rFonts w:cs="Open Sans"/>
+                <w:sz w:val="20"/>
+                <w:szCs w:val="20"/>
+              </w:rPr>
+              <w:t>Pablo Benedix</w:t>
+            </w:r>
+          </w:p>
+        </w:tc>
+      </w:tr>
+      <w:tr>
+        <w:trPr>
+          <w:trHeight w:val="263"/>
+        </w:trPr>
+        <w:tc>
+          <w:tcPr>
+            <w:tcW w:w="988" w:type="dxa"/>
+          </w:tcPr>
+          <w:p>
+            <w:pPr>
+              <w:spacing w:after="0"/>
+              <w:rPr>
+                <w:rFonts w:cs="Open Sans"/>
+                <w:b/>
+                <w:bCs/>
+              </w:rPr>
+            </w:pPr>
+            <w:r>
+              <w:rPr>
+                <w:rFonts w:cs="Open Sans"/>
+                <w:b/>
+                <w:bCs/>
+              </w:rPr>
+              <w:t>Fecha:</w:t>
+            </w:r>
+          </w:p>
+        </w:tc>
+        <w:tc>
+          <w:tcPr>
+            <w:tcW w:w="7506" w:type="dxa"/>
+          </w:tcPr>
+          <w:p>
+            <w:pPr>
+              <w:spacing w:after="0"/>
+              <w:rPr>
+                <w:rFonts w:cs="Open Sans"/>
+              </w:rPr>
+            </w:pPr>
+            <w:r>
+              <w:rPr>
+                <w:rFonts w:cs="Open Sans"/>
+                <w:sz w:val="20"/>
+                <w:szCs w:val="20"/>
+              </w:rPr>
+              <w:t>25/11/2021</w:t>
+            </w:r>
+          </w:p>
+        </w:tc>
+      </w:tr>
+      <w:tr>
+        <w:trPr>
+          <w:trHeight w:val="564"/>
+        </w:trPr>
+        <w:tc>
+          <w:tcPr>
+            <w:tcW w:w="8494" w:type="dxa"/>
+            <w:gridSpan w:val="2"/>
+          </w:tcPr>
+          <w:p>
+            <w:pPr>
+              <w:spacing w:after="0"/>
+              <w:rPr>
+                <w:rFonts w:cs="Open Sans"/>
+                <w:b/>
+                <w:bCs/>
+              </w:rPr>
+            </w:pPr>
+            <w:r>
+              <w:rPr>
+                <w:rFonts w:cs="Open Sans"/>
+                <w:b/>
+                <w:bCs/>
+              </w:rPr>
+              <w:t>Descripción:</w:t>
+            </w:r>
+          </w:p>
+          <w:p>
+            <w:pPr>
+              <w:spacing w:after="0"/>
+              <w:rPr>
+                <w:rFonts w:cs="Open Sans"/>
+              </w:rPr>
+            </w:pPr>
+            <w:r>
+              <w:rPr>
+                <w:rFonts w:cs="Open Sans"/>
+                <w:sz w:val="20"/>
+                <w:szCs w:val="20"/>
+              </w:rPr>
+              <w:t xml:space="preserve">Permite </w:t>
+            </w:r>
+            <w:r>
+              <w:rPr>
+                <w:rFonts w:cs="Open Sans"/>
+                <w:sz w:val="20"/>
+                <w:szCs w:val="20"/>
+              </w:rPr>
+              <w:t>anular pagar</w:t>
+            </w:r>
+            <w:r>
+              <w:rPr>
+                <w:rFonts w:cs="Open Sans"/>
+                <w:sz w:val="20"/>
+                <w:szCs w:val="20"/>
+              </w:rPr>
+              <w:t>es</w:t>
+            </w:r>
+            <w:r>
+              <w:rPr>
+                <w:rFonts w:cs="Open Sans"/>
+                <w:sz w:val="20"/>
+                <w:szCs w:val="20"/>
+              </w:rPr>
+              <w:t>.</w:t>
+            </w:r>
+          </w:p>
+        </w:tc>
+      </w:tr>
+      <w:tr>
+        <w:trPr>
+          <w:trHeight w:val="574"/>
+        </w:trPr>
+        <w:tc>
+          <w:tcPr>
+            <w:tcW w:w="8494" w:type="dxa"/>
+            <w:gridSpan w:val="2"/>
+          </w:tcPr>
+          <w:p>
+            <w:pPr>
+              <w:spacing w:after="0"/>
+              <w:rPr>
+                <w:rFonts w:cs="Open Sans"/>
+                <w:b/>
+                <w:bCs/>
+              </w:rPr>
+            </w:pPr>
+            <w:r>
+              <w:rPr>
+                <w:rFonts w:cs="Open Sans"/>
+                <w:b/>
+                <w:bCs/>
+              </w:rPr>
+              <w:t>Actores:</w:t>
+            </w:r>
+          </w:p>
+          <w:p>
+            <w:pPr>
+              <w:spacing w:after="0"/>
+              <w:rPr>
+                <w:rFonts w:cs="Open Sans"/>
+              </w:rPr>
+            </w:pPr>
+            <w:r>
+              <w:rPr>
+                <w:rFonts w:cs="Open Sans"/>
+                <w:sz w:val="20"/>
+                <w:szCs w:val="20"/>
+              </w:rPr>
+              <w:t>Usuario / Administrador</w:t>
+            </w:r>
+          </w:p>
+        </w:tc>
+      </w:tr>
+      <w:tr>
+        <w:trPr>
+          <w:trHeight w:val="691"/>
+        </w:trPr>
+        <w:tc>
+          <w:tcPr>
+            <w:tcW w:w="8494" w:type="dxa"/>
+            <w:gridSpan w:val="2"/>
+          </w:tcPr>
+          <w:p>
+            <w:pPr>
+              <w:spacing w:after="0"/>
+              <w:rPr>
+                <w:rFonts w:cs="Open Sans"/>
+                <w:b/>
+                <w:bCs/>
+              </w:rPr>
+            </w:pPr>
+            <w:r>
+              <w:rPr>
+                <w:rFonts w:cs="Open Sans"/>
+                <w:b/>
+                <w:bCs/>
+              </w:rPr>
+              <w:t xml:space="preserve">Precondiciones: </w:t>
+            </w:r>
+          </w:p>
+          <w:p>
+            <w:pPr>
+              <w:spacing w:after="0"/>
+              <w:rPr>
+                <w:rFonts w:cs="Open Sans"/>
+                <w:sz w:val="20"/>
+                <w:szCs w:val="20"/>
+              </w:rPr>
+            </w:pPr>
+            <w:r>
+              <w:rPr>
+                <w:rFonts w:cs="Open Sans"/>
+                <w:sz w:val="20"/>
+                <w:szCs w:val="20"/>
+              </w:rPr>
+              <w:t>El usuario debe estar autenticado en el sistema.</w:t>
+            </w:r>
+          </w:p>
+          <w:p>
+            <w:pPr>
+              <w:spacing w:after="0"/>
+              <w:rPr>
+                <w:rFonts w:cs="Open Sans"/>
+                <w:sz w:val="20"/>
+                <w:szCs w:val="18"/>
+              </w:rPr>
+            </w:pPr>
+            <w:r>
+              <w:rPr>
+                <w:rFonts w:cs="Open Sans"/>
+                <w:sz w:val="20"/>
+                <w:szCs w:val="18"/>
+              </w:rPr>
+              <w:t>La liquidación de los pagarés</w:t>
+            </w:r>
+            <w:r>
+              <w:rPr>
+                <w:rFonts w:cs="Open Sans"/>
+                <w:sz w:val="20"/>
+                <w:szCs w:val="18"/>
+              </w:rPr>
+              <w:t xml:space="preserve"> requerirá </w:t>
+            </w:r>
+            <w:r>
+              <w:rPr>
+                <w:rFonts w:cs="Open Sans"/>
+                <w:sz w:val="20"/>
+                <w:szCs w:val="18"/>
+              </w:rPr>
+              <w:t>la emisión de una factura</w:t>
+            </w:r>
+            <w:r>
+              <w:rPr>
+                <w:rFonts w:cs="Open Sans"/>
+                <w:sz w:val="20"/>
+                <w:szCs w:val="18"/>
+              </w:rPr>
+              <w:t xml:space="preserve"> </w:t>
+            </w:r>
+            <w:r>
+              <w:rPr>
+                <w:rFonts w:cs="Open Sans"/>
+                <w:sz w:val="20"/>
+                <w:szCs w:val="18"/>
+              </w:rPr>
+              <w:t>generada por una venta a crédito.</w:t>
+            </w:r>
+          </w:p>
+        </w:tc>
+      </w:tr>
+      <w:tr>
+        <w:trPr>
+          <w:trHeight w:val="701"/>
+        </w:trPr>
+        <w:tc>
+          <w:tcPr>
+            <w:tcW w:w="8494" w:type="dxa"/>
+            <w:gridSpan w:val="2"/>
+          </w:tcPr>
+          <w:p>
+            <w:pPr>
+              <w:spacing w:after="0"/>
+              <w:rPr>
+                <w:rFonts w:cs="Open Sans"/>
+                <w:b/>
+                <w:bCs/>
+              </w:rPr>
+            </w:pPr>
+            <w:r>
+              <w:rPr>
+                <w:rFonts w:cs="Open Sans"/>
+                <w:b/>
+                <w:bCs/>
+              </w:rPr>
+              <w:t>Flujo Normal:</w:t>
+            </w:r>
+          </w:p>
+          <w:p>
+            <w:pPr>
+              <w:pStyle w:val="Prrafodelista"/>
+              <w:numPr>
+                <w:ilvl w:val="0"/>
+                <w:numId w:val="23"/>
+              </w:numPr>
+              <w:spacing w:after="0" w:line="240" w:lineRule="auto"/>
+              <w:ind w:left="454"/>
+              <w:rPr>
+                <w:rFonts w:cs="Open Sans"/>
+                <w:sz w:val="22"/>
+              </w:rPr>
+            </w:pPr>
+            <w:r>
+              <w:rPr>
+                <w:rFonts w:cs="Open Sans"/>
+                <w:sz w:val="20"/>
+                <w:szCs w:val="20"/>
+              </w:rPr>
+              <w:t xml:space="preserve">El actor pulsa sobre el botón </w:t>
+            </w:r>
+            <w:r>
+              <w:rPr>
+                <w:rFonts w:cs="Open Sans"/>
+                <w:sz w:val="20"/>
+                <w:szCs w:val="20"/>
+              </w:rPr>
+              <w:t xml:space="preserve">de </w:t>
+            </w:r>
+            <w:r>
+              <w:rPr>
+                <w:rFonts w:cs="Open Sans"/>
+                <w:sz w:val="20"/>
+                <w:szCs w:val="20"/>
+              </w:rPr>
+              <w:t>Saldar Pagaré</w:t>
+            </w:r>
+            <w:r>
+              <w:rPr>
+                <w:rFonts w:cs="Open Sans"/>
+                <w:sz w:val="20"/>
+                <w:szCs w:val="20"/>
+              </w:rPr>
+              <w:t>.</w:t>
+            </w:r>
+          </w:p>
+          <w:p>
+            <w:pPr>
+              <w:pStyle w:val="Prrafodelista"/>
+              <w:numPr>
+                <w:ilvl w:val="0"/>
+                <w:numId w:val="23"/>
+              </w:numPr>
+              <w:spacing w:after="0" w:line="240" w:lineRule="auto"/>
+              <w:ind w:left="454"/>
+              <w:rPr>
+                <w:rFonts w:cs="Open Sans"/>
+                <w:sz w:val="20"/>
+                <w:szCs w:val="20"/>
+              </w:rPr>
+            </w:pPr>
+            <w:r>
+              <w:rPr>
+                <w:rFonts w:cs="Open Sans"/>
+                <w:sz w:val="20"/>
+                <w:szCs w:val="20"/>
+              </w:rPr>
+              <w:t xml:space="preserve">El sistema muestra la lista de </w:t>
+            </w:r>
+            <w:r>
+              <w:rPr>
+                <w:rFonts w:cs="Open Sans"/>
+                <w:sz w:val="20"/>
+                <w:szCs w:val="20"/>
+              </w:rPr>
+              <w:t xml:space="preserve">clientes que tengan </w:t>
+            </w:r>
+            <w:r>
+              <w:rPr>
+                <w:rFonts w:cs="Open Sans"/>
+                <w:sz w:val="20"/>
+                <w:szCs w:val="20"/>
+              </w:rPr>
+              <w:t>ventas a crédito</w:t>
+            </w:r>
+            <w:r>
+              <w:rPr>
+                <w:rFonts w:cs="Open Sans"/>
+                <w:sz w:val="20"/>
+                <w:szCs w:val="20"/>
+              </w:rPr>
+              <w:t>,</w:t>
+            </w:r>
+            <w:r>
+              <w:rPr>
+                <w:rFonts w:cs="Open Sans"/>
+                <w:sz w:val="20"/>
+                <w:szCs w:val="20"/>
+              </w:rPr>
+              <w:t xml:space="preserve"> </w:t>
+            </w:r>
+            <w:r>
+              <w:rPr>
+                <w:rFonts w:cs="Open Sans"/>
+                <w:sz w:val="20"/>
+                <w:szCs w:val="20"/>
+              </w:rPr>
+              <w:t>un</w:t>
+            </w:r>
+            <w:r>
+              <w:rPr>
+                <w:rFonts w:cs="Open Sans"/>
+                <w:sz w:val="20"/>
+                <w:szCs w:val="20"/>
+              </w:rPr>
+              <w:t xml:space="preserve"> campo</w:t>
+            </w:r>
+            <w:r>
+              <w:rPr>
+                <w:rFonts w:cs="Open Sans"/>
+                <w:sz w:val="20"/>
+                <w:szCs w:val="20"/>
+              </w:rPr>
+              <w:t xml:space="preserve"> de texto</w:t>
+            </w:r>
+            <w:r>
+              <w:rPr>
+                <w:rFonts w:cs="Open Sans"/>
+                <w:sz w:val="20"/>
+                <w:szCs w:val="20"/>
+              </w:rPr>
+              <w:t xml:space="preserve"> donde se ingresa el número de pagaré</w:t>
+            </w:r>
+            <w:r>
+              <w:rPr>
+                <w:rFonts w:cs="Open Sans"/>
+                <w:sz w:val="20"/>
+                <w:szCs w:val="20"/>
+              </w:rPr>
+              <w:t xml:space="preserve"> y </w:t>
+            </w:r>
+            <w:r>
+              <w:rPr>
+                <w:rFonts w:cs="Open Sans"/>
+                <w:sz w:val="20"/>
+                <w:szCs w:val="20"/>
+              </w:rPr>
+              <w:t>otro para especificar las cuotas que se desean cancelar</w:t>
+            </w:r>
+            <w:r>
+              <w:rPr>
+                <w:rFonts w:cs="Open Sans"/>
+                <w:sz w:val="20"/>
+                <w:szCs w:val="20"/>
+              </w:rPr>
+              <w:t>.</w:t>
+            </w:r>
+            <w:r>
+              <w:rPr>
+                <w:rFonts w:cs="Open Sans"/>
+                <w:sz w:val="20"/>
+                <w:szCs w:val="20"/>
+              </w:rPr>
+              <w:t xml:space="preserve"> Además, se solicitará el monto que el cliente cubrirá.</w:t>
+            </w:r>
+          </w:p>
+          <w:p>
+            <w:pPr>
+              <w:pStyle w:val="Prrafodelista"/>
+              <w:numPr>
+                <w:ilvl w:val="0"/>
+                <w:numId w:val="23"/>
+              </w:numPr>
+              <w:spacing w:after="0" w:line="240" w:lineRule="auto"/>
+              <w:ind w:left="454"/>
+              <w:rPr>
+                <w:rFonts w:cs="Open Sans"/>
+                <w:sz w:val="20"/>
+                <w:szCs w:val="20"/>
+              </w:rPr>
+            </w:pPr>
+            <w:r>
+              <w:rPr>
+                <w:rFonts w:cs="Open Sans"/>
+                <w:sz w:val="20"/>
+                <w:szCs w:val="20"/>
+              </w:rPr>
+              <w:t xml:space="preserve">El actor </w:t>
+            </w:r>
+            <w:r>
+              <w:rPr>
+                <w:rFonts w:cs="Open Sans"/>
+                <w:sz w:val="20"/>
+                <w:szCs w:val="20"/>
+              </w:rPr>
+              <w:t>elige al cliente con deuda,</w:t>
+            </w:r>
+            <w:r>
+              <w:rPr>
+                <w:rFonts w:cs="Open Sans"/>
+                <w:sz w:val="20"/>
+                <w:szCs w:val="20"/>
+              </w:rPr>
+              <w:t xml:space="preserve"> ingresa el número de cuota a </w:t>
+            </w:r>
+            <w:r>
+              <w:rPr>
+                <w:rFonts w:cs="Open Sans"/>
+                <w:sz w:val="20"/>
+                <w:szCs w:val="20"/>
+              </w:rPr>
+              <w:t>saldar</w:t>
+            </w:r>
+            <w:r>
+              <w:rPr>
+                <w:rFonts w:cs="Open Sans"/>
+                <w:sz w:val="20"/>
+                <w:szCs w:val="20"/>
+              </w:rPr>
+              <w:t>, la cantidad de pagarés que se deseen abonar</w:t>
+            </w:r>
+            <w:r>
+              <w:rPr>
+                <w:rFonts w:cs="Open Sans"/>
+                <w:sz w:val="20"/>
+                <w:szCs w:val="20"/>
+              </w:rPr>
+              <w:t xml:space="preserve"> </w:t>
+            </w:r>
+            <w:r>
+              <w:rPr>
+                <w:rFonts w:cs="Open Sans"/>
+                <w:sz w:val="20"/>
+                <w:szCs w:val="20"/>
+              </w:rPr>
+              <w:t>y</w:t>
+            </w:r>
+            <w:r>
+              <w:rPr>
+                <w:rFonts w:cs="Open Sans"/>
+                <w:sz w:val="20"/>
+                <w:szCs w:val="20"/>
+              </w:rPr>
+              <w:t xml:space="preserve"> monto que el cliente </w:t>
+            </w:r>
+            <w:r>
+              <w:rPr>
+                <w:rFonts w:cs="Open Sans"/>
+                <w:sz w:val="20"/>
+                <w:szCs w:val="20"/>
+              </w:rPr>
+              <w:t>aportará</w:t>
+            </w:r>
+            <w:r>
+              <w:rPr>
+                <w:rFonts w:cs="Open Sans"/>
+                <w:sz w:val="20"/>
+                <w:szCs w:val="20"/>
+              </w:rPr>
+              <w:t>.</w:t>
+            </w:r>
+          </w:p>
+          <w:p>
+            <w:pPr>
+              <w:pStyle w:val="Prrafodelista"/>
+              <w:numPr>
+                <w:ilvl w:val="0"/>
+                <w:numId w:val="23"/>
+              </w:numPr>
+              <w:spacing w:after="0" w:line="240" w:lineRule="auto"/>
+              <w:ind w:left="454"/>
+              <w:rPr>
+                <w:rFonts w:cs="Open Sans"/>
+              </w:rPr>
+            </w:pPr>
+            <w:r>
+              <w:rPr>
+                <w:rFonts w:cs="Open Sans"/>
+                <w:sz w:val="20"/>
+                <w:szCs w:val="20"/>
+              </w:rPr>
+              <w:t>El sistema comprueba la validez de los datos y los almacena</w:t>
+            </w:r>
+            <w:r>
+              <w:rPr>
+                <w:rFonts w:cs="Open Sans"/>
+                <w:sz w:val="20"/>
+                <w:szCs w:val="20"/>
+              </w:rPr>
+              <w:t>.</w:t>
+            </w:r>
+          </w:p>
+        </w:tc>
+      </w:tr>
+      <w:tr>
+        <w:trPr>
+          <w:trHeight w:val="569"/>
+        </w:trPr>
+        <w:tc>
+          <w:tcPr>
+            <w:tcW w:w="8494" w:type="dxa"/>
+            <w:gridSpan w:val="2"/>
+          </w:tcPr>
+          <w:p>
+            <w:pPr>
+              <w:spacing w:after="0"/>
+              <w:rPr>
+                <w:rFonts w:cs="Open Sans"/>
+                <w:b/>
+                <w:bCs/>
+              </w:rPr>
+            </w:pPr>
+            <w:r>
+              <w:rPr>
+                <w:rFonts w:cs="Open Sans"/>
+                <w:b/>
+                <w:bCs/>
+              </w:rPr>
+              <w:t>Flujo Alternativo:</w:t>
+            </w:r>
+          </w:p>
+          <w:p>
+            <w:pPr>
+              <w:spacing w:after="0"/>
+              <w:rPr>
+                <w:rFonts w:cs="Open Sans"/>
+                <w:sz w:val="20"/>
+                <w:szCs w:val="20"/>
+              </w:rPr>
+            </w:pPr>
+            <w:r>
+              <w:rPr>
+                <w:rFonts w:cs="Open Sans"/>
+                <w:sz w:val="20"/>
+                <w:szCs w:val="20"/>
+              </w:rPr>
+              <w:t>4</w:t>
+            </w:r>
+            <w:r>
+              <w:rPr>
+                <w:rFonts w:cs="Open Sans"/>
+                <w:sz w:val="20"/>
+                <w:szCs w:val="20"/>
+              </w:rPr>
+              <w:t>.A.</w:t>
+            </w:r>
+            <w:r>
+              <w:rPr>
+                <w:rFonts w:cs="Open Sans"/>
+                <w:sz w:val="20"/>
+                <w:szCs w:val="20"/>
+              </w:rPr>
+              <w:t xml:space="preserve"> – El sistema comprueba la validez de los datos, si los datos no son correctos, se avisa al actor de ello, permitiendo que los corrija.</w:t>
+            </w:r>
+          </w:p>
+        </w:tc>
+      </w:tr>
+      <w:tr>
+        <w:trPr>
+          <w:trHeight w:val="680"/>
+        </w:trPr>
+        <w:tc>
+          <w:tcPr>
+            <w:tcW w:w="8494" w:type="dxa"/>
+            <w:gridSpan w:val="2"/>
+          </w:tcPr>
+          <w:p>
+            <w:pPr>
+              <w:spacing w:after="0"/>
+              <w:rPr>
+                <w:rFonts w:cs="Open Sans"/>
+              </w:rPr>
+            </w:pPr>
+            <w:r>
+              <w:rPr>
+                <w:rFonts w:cs="Open Sans"/>
+                <w:b/>
+                <w:bCs/>
+              </w:rPr>
+              <w:t>Poscondiciones:</w:t>
+            </w:r>
+          </w:p>
+          <w:p>
+            <w:pPr>
+              <w:spacing w:after="0"/>
+              <w:rPr>
+                <w:rFonts w:cs="Open Sans"/>
+                <w:sz w:val="20"/>
+                <w:szCs w:val="20"/>
+              </w:rPr>
+            </w:pPr>
+            <w:r>
+              <w:rPr>
+                <w:rFonts w:cs="Open Sans"/>
+                <w:sz w:val="20"/>
+                <w:szCs w:val="20"/>
+              </w:rPr>
+              <w:t>Se cancela él o los pagarés</w:t>
+            </w:r>
+            <w:r>
+              <w:rPr>
+                <w:rFonts w:cs="Open Sans"/>
+                <w:sz w:val="20"/>
+                <w:szCs w:val="20"/>
+              </w:rPr>
+              <w:t>.</w:t>
+            </w:r>
+          </w:p>
+        </w:tc>
+      </w:tr>
+    </w:tbl>
+    <w:p>
+      <w:pPr>
+        <w:spacing w:after="160" w:line="259" w:lineRule="auto"/>
+        <w:rPr>
+          <w:rFonts w:eastAsia="Times New Roman"/>
+          <w:b/>
+          <w:bCs/>
+          <w:color w:val="365F91"/>
+          <w:kern w:val="36"/>
+          <w:sz w:val="32"/>
+          <w:szCs w:val="48"/>
+          <w:lang w:val="es-PY" w:eastAsia="x-none"/>
+        </w:rPr>
+      </w:pPr>
+      <w:r>
+        <w:rPr>
+          <w:lang w:val="es-PY"/>
+        </w:rPr>
+        <w:br w:type="page"/>
+      </w:r>
+    </w:p>
+    <w:tbl>
+      <w:tblPr>
+        <w:tblStyle w:val="Tablaconcuadrcula"/>
+        <w:tblW w:w="0" w:type="auto"/>
+        <w:tblInd w:w="0" w:type="dxa"/>
+        <w:tblLook w:val="04A0" w:firstRow="1" w:lastRow="0" w:firstColumn="1" w:lastColumn="0" w:noHBand="0" w:noVBand="1"/>
+      </w:tblPr>
+      <w:tblGrid>
+        <w:gridCol w:w="1267"/>
+        <w:gridCol w:w="7506"/>
+      </w:tblGrid>
+      <w:tr>
+        <w:trPr>
+          <w:trHeight w:val="283"/>
+        </w:trPr>
+        <w:tc>
+          <w:tcPr>
+            <w:tcW w:w="988" w:type="dxa"/>
+          </w:tcPr>
+          <w:p>
+            <w:pPr>
+              <w:spacing w:after="0"/>
+              <w:rPr>
+                <w:rFonts w:cs="Open Sans"/>
+                <w:b/>
+                <w:bCs/>
+              </w:rPr>
+            </w:pPr>
+            <w:r>
+              <w:rPr>
+                <w:rFonts w:cs="Open Sans"/>
+                <w:b/>
+                <w:bCs/>
+              </w:rPr>
+              <w:lastRenderedPageBreak/>
+              <w:t>Nombre:</w:t>
+            </w:r>
+          </w:p>
+        </w:tc>
+        <w:tc>
+          <w:tcPr>
+            <w:tcW w:w="7506" w:type="dxa"/>
+          </w:tcPr>
+          <w:p>
+            <w:pPr>
+              <w:spacing w:after="0"/>
+              <w:rPr>
+                <w:rFonts w:cs="Open Sans"/>
+              </w:rPr>
+            </w:pPr>
+            <w:r>
+              <w:rPr>
+                <w:rFonts w:cs="Open Sans"/>
+                <w:sz w:val="20"/>
+                <w:szCs w:val="20"/>
+              </w:rPr>
+              <w:t xml:space="preserve">Registrar </w:t>
+            </w:r>
+            <w:r>
+              <w:rPr>
+                <w:rFonts w:cs="Open Sans"/>
+                <w:sz w:val="20"/>
+                <w:szCs w:val="20"/>
+              </w:rPr>
+              <w:t>Proveedor</w:t>
+            </w:r>
+          </w:p>
+        </w:tc>
+      </w:tr>
+      <w:tr>
+        <w:trPr>
+          <w:trHeight w:val="273"/>
+        </w:trPr>
+        <w:tc>
+          <w:tcPr>
+            <w:tcW w:w="988" w:type="dxa"/>
+          </w:tcPr>
+          <w:p>
+            <w:pPr>
+              <w:spacing w:after="0"/>
+              <w:rPr>
+                <w:rFonts w:cs="Open Sans"/>
+                <w:b/>
+                <w:bCs/>
+              </w:rPr>
+            </w:pPr>
+            <w:r>
+              <w:rPr>
+                <w:rFonts w:cs="Open Sans"/>
+                <w:b/>
+                <w:bCs/>
+              </w:rPr>
+              <w:t>Autor:</w:t>
+            </w:r>
+          </w:p>
+        </w:tc>
+        <w:tc>
+          <w:tcPr>
+            <w:tcW w:w="7506" w:type="dxa"/>
+          </w:tcPr>
+          <w:p>
+            <w:pPr>
+              <w:spacing w:after="0"/>
+              <w:rPr>
+                <w:rFonts w:cs="Open Sans"/>
+              </w:rPr>
+            </w:pPr>
+            <w:r>
+              <w:rPr>
+                <w:rFonts w:cs="Open Sans"/>
+                <w:sz w:val="20"/>
+                <w:szCs w:val="20"/>
+              </w:rPr>
+              <w:t>Pablo Benedix</w:t>
+            </w:r>
+          </w:p>
+        </w:tc>
+      </w:tr>
+      <w:tr>
+        <w:trPr>
+          <w:trHeight w:val="263"/>
+        </w:trPr>
+        <w:tc>
+          <w:tcPr>
+            <w:tcW w:w="988" w:type="dxa"/>
+          </w:tcPr>
+          <w:p>
+            <w:pPr>
+              <w:spacing w:after="0"/>
+              <w:rPr>
+                <w:rFonts w:cs="Open Sans"/>
+                <w:b/>
+                <w:bCs/>
+              </w:rPr>
+            </w:pPr>
+            <w:r>
+              <w:rPr>
+                <w:rFonts w:cs="Open Sans"/>
+                <w:b/>
+                <w:bCs/>
+              </w:rPr>
+              <w:t>Fecha:</w:t>
+            </w:r>
+          </w:p>
+        </w:tc>
+        <w:tc>
+          <w:tcPr>
+            <w:tcW w:w="7506" w:type="dxa"/>
+          </w:tcPr>
+          <w:p>
+            <w:pPr>
+              <w:spacing w:after="0"/>
+              <w:rPr>
+                <w:rFonts w:cs="Open Sans"/>
+              </w:rPr>
+            </w:pPr>
+            <w:r>
+              <w:rPr>
+                <w:rFonts w:cs="Open Sans"/>
+                <w:sz w:val="20"/>
+                <w:szCs w:val="20"/>
+              </w:rPr>
+              <w:t>25/11/2021</w:t>
+            </w:r>
+          </w:p>
+        </w:tc>
+      </w:tr>
+      <w:tr>
+        <w:trPr>
+          <w:trHeight w:val="564"/>
+        </w:trPr>
+        <w:tc>
+          <w:tcPr>
+            <w:tcW w:w="8494" w:type="dxa"/>
+            <w:gridSpan w:val="2"/>
+          </w:tcPr>
+          <w:p>
+            <w:pPr>
+              <w:spacing w:after="0"/>
+              <w:rPr>
+                <w:rFonts w:cs="Open Sans"/>
+                <w:b/>
+                <w:bCs/>
+              </w:rPr>
+            </w:pPr>
+            <w:r>
+              <w:rPr>
+                <w:rFonts w:cs="Open Sans"/>
+                <w:b/>
+                <w:bCs/>
+              </w:rPr>
+              <w:t>Descripción:</w:t>
+            </w:r>
+          </w:p>
+          <w:p>
+            <w:pPr>
+              <w:spacing w:after="0"/>
+              <w:rPr>
+                <w:rFonts w:cs="Open Sans"/>
+              </w:rPr>
+            </w:pPr>
+            <w:r>
+              <w:rPr>
+                <w:rFonts w:cs="Open Sans"/>
+                <w:sz w:val="20"/>
+                <w:szCs w:val="20"/>
+              </w:rPr>
+              <w:t xml:space="preserve">Permite </w:t>
+            </w:r>
+            <w:r>
+              <w:rPr>
+                <w:rFonts w:cs="Open Sans"/>
+                <w:sz w:val="20"/>
+                <w:szCs w:val="20"/>
+              </w:rPr>
+              <w:t>añadir</w:t>
+            </w:r>
+            <w:r>
+              <w:rPr>
+                <w:rFonts w:cs="Open Sans"/>
+                <w:sz w:val="20"/>
+                <w:szCs w:val="20"/>
+              </w:rPr>
+              <w:t xml:space="preserve"> un</w:t>
+            </w:r>
+            <w:r>
+              <w:rPr>
+                <w:rFonts w:cs="Open Sans"/>
+                <w:sz w:val="20"/>
+                <w:szCs w:val="20"/>
+              </w:rPr>
+              <w:t xml:space="preserve"> nuevo </w:t>
+            </w:r>
+            <w:r>
+              <w:rPr>
+                <w:rFonts w:cs="Open Sans"/>
+                <w:sz w:val="20"/>
+                <w:szCs w:val="20"/>
+              </w:rPr>
+              <w:t>proveedor</w:t>
+            </w:r>
+            <w:r>
+              <w:rPr>
+                <w:rFonts w:cs="Open Sans"/>
+                <w:sz w:val="20"/>
+                <w:szCs w:val="20"/>
+              </w:rPr>
+              <w:t xml:space="preserve"> </w:t>
+            </w:r>
+            <w:r>
+              <w:rPr>
+                <w:rFonts w:cs="Open Sans"/>
+                <w:sz w:val="20"/>
+                <w:szCs w:val="20"/>
+              </w:rPr>
+              <w:t>a la lista</w:t>
+            </w:r>
+            <w:r>
+              <w:rPr>
+                <w:rFonts w:cs="Open Sans"/>
+                <w:sz w:val="20"/>
+                <w:szCs w:val="20"/>
+              </w:rPr>
+              <w:t>.</w:t>
+            </w:r>
+          </w:p>
+        </w:tc>
+      </w:tr>
+      <w:tr>
+        <w:trPr>
+          <w:trHeight w:val="574"/>
+        </w:trPr>
+        <w:tc>
+          <w:tcPr>
+            <w:tcW w:w="8494" w:type="dxa"/>
+            <w:gridSpan w:val="2"/>
+          </w:tcPr>
+          <w:p>
+            <w:pPr>
+              <w:spacing w:after="0"/>
+              <w:rPr>
+                <w:rFonts w:cs="Open Sans"/>
+                <w:b/>
+                <w:bCs/>
+              </w:rPr>
+            </w:pPr>
+            <w:r>
+              <w:rPr>
+                <w:rFonts w:cs="Open Sans"/>
+                <w:b/>
+                <w:bCs/>
+              </w:rPr>
+              <w:t>Actores:</w:t>
+            </w:r>
+          </w:p>
+          <w:p>
+            <w:pPr>
+              <w:spacing w:after="0"/>
+              <w:rPr>
+                <w:rFonts w:cs="Open Sans"/>
+              </w:rPr>
+            </w:pPr>
+            <w:r>
+              <w:rPr>
+                <w:rFonts w:cs="Open Sans"/>
+                <w:sz w:val="20"/>
+                <w:szCs w:val="20"/>
+              </w:rPr>
+              <w:t>Usuario / Administrador</w:t>
+            </w:r>
+          </w:p>
+        </w:tc>
+      </w:tr>
+      <w:tr>
+        <w:trPr>
+          <w:trHeight w:val="691"/>
+        </w:trPr>
+        <w:tc>
+          <w:tcPr>
+            <w:tcW w:w="8494" w:type="dxa"/>
+            <w:gridSpan w:val="2"/>
+          </w:tcPr>
+          <w:p>
+            <w:pPr>
+              <w:spacing w:after="0"/>
+              <w:rPr>
+                <w:rFonts w:cs="Open Sans"/>
+                <w:b/>
+                <w:bCs/>
+              </w:rPr>
+            </w:pPr>
+            <w:r>
+              <w:rPr>
+                <w:rFonts w:cs="Open Sans"/>
+                <w:b/>
+                <w:bCs/>
+              </w:rPr>
+              <w:t xml:space="preserve">Precondiciones: </w:t>
+            </w:r>
+          </w:p>
+          <w:p>
+            <w:pPr>
+              <w:spacing w:after="0"/>
+              <w:rPr>
+                <w:rFonts w:cs="Open Sans"/>
+              </w:rPr>
+            </w:pPr>
+            <w:r>
+              <w:rPr>
+                <w:rFonts w:cs="Open Sans"/>
+                <w:sz w:val="20"/>
+                <w:szCs w:val="20"/>
+              </w:rPr>
+              <w:t>El usuario debe estar autenticado en el sistema.</w:t>
+            </w:r>
+          </w:p>
+        </w:tc>
+      </w:tr>
+      <w:tr>
+        <w:trPr>
+          <w:trHeight w:val="701"/>
+        </w:trPr>
+        <w:tc>
+          <w:tcPr>
+            <w:tcW w:w="8494" w:type="dxa"/>
+            <w:gridSpan w:val="2"/>
+          </w:tcPr>
+          <w:p>
+            <w:pPr>
+              <w:spacing w:after="0"/>
+              <w:rPr>
+                <w:rFonts w:cs="Open Sans"/>
+                <w:b/>
+                <w:bCs/>
+              </w:rPr>
+            </w:pPr>
+            <w:r>
+              <w:rPr>
+                <w:rFonts w:cs="Open Sans"/>
+                <w:b/>
+                <w:bCs/>
+              </w:rPr>
+              <w:t>Flujo Normal:</w:t>
+            </w:r>
+          </w:p>
+          <w:p>
+            <w:pPr>
+              <w:pStyle w:val="Prrafodelista"/>
+              <w:numPr>
+                <w:ilvl w:val="0"/>
+                <w:numId w:val="24"/>
+              </w:numPr>
+              <w:spacing w:after="0" w:line="240" w:lineRule="auto"/>
+              <w:ind w:left="454"/>
+              <w:rPr>
+                <w:rFonts w:cs="Open Sans"/>
+                <w:sz w:val="22"/>
+              </w:rPr>
+            </w:pPr>
+            <w:r>
+              <w:rPr>
+                <w:rFonts w:cs="Open Sans"/>
+                <w:sz w:val="20"/>
+                <w:szCs w:val="20"/>
+              </w:rPr>
+              <w:t xml:space="preserve">El actor pulsa sobre el botón </w:t>
+            </w:r>
+            <w:r>
+              <w:rPr>
+                <w:rFonts w:cs="Open Sans"/>
+                <w:sz w:val="20"/>
+                <w:szCs w:val="20"/>
+              </w:rPr>
+              <w:t xml:space="preserve">para almacenar un nuevo </w:t>
+            </w:r>
+            <w:r>
+              <w:rPr>
+                <w:rFonts w:cs="Open Sans"/>
+                <w:sz w:val="20"/>
+                <w:szCs w:val="20"/>
+              </w:rPr>
+              <w:t>proveedor</w:t>
+            </w:r>
+            <w:r>
+              <w:rPr>
+                <w:rFonts w:cs="Open Sans"/>
+                <w:sz w:val="20"/>
+                <w:szCs w:val="20"/>
+              </w:rPr>
+              <w:t>.</w:t>
+            </w:r>
+          </w:p>
+          <w:p>
+            <w:pPr>
+              <w:pStyle w:val="Prrafodelista"/>
+              <w:numPr>
+                <w:ilvl w:val="0"/>
+                <w:numId w:val="24"/>
+              </w:numPr>
+              <w:spacing w:after="0" w:line="240" w:lineRule="auto"/>
+              <w:ind w:left="454"/>
+              <w:rPr>
+                <w:rFonts w:cs="Open Sans"/>
+                <w:sz w:val="22"/>
+              </w:rPr>
+            </w:pPr>
+            <w:r>
+              <w:rPr>
+                <w:rFonts w:cs="Open Sans"/>
+                <w:sz w:val="20"/>
+                <w:szCs w:val="20"/>
+              </w:rPr>
+              <w:t xml:space="preserve">El sistema muestra </w:t>
+            </w:r>
+            <w:r>
+              <w:rPr>
+                <w:rFonts w:cs="Open Sans"/>
+                <w:sz w:val="20"/>
+                <w:szCs w:val="20"/>
+              </w:rPr>
+              <w:t xml:space="preserve">un formulario con cajas de texto para ingresar </w:t>
+            </w:r>
+            <w:r>
+              <w:rPr>
+                <w:rFonts w:cs="Open Sans"/>
+                <w:sz w:val="20"/>
+                <w:szCs w:val="20"/>
+              </w:rPr>
+              <w:t>el</w:t>
+            </w:r>
+            <w:r>
+              <w:rPr>
+                <w:rFonts w:cs="Open Sans"/>
+                <w:sz w:val="20"/>
+                <w:szCs w:val="20"/>
+              </w:rPr>
+              <w:t xml:space="preserve"> ruc, </w:t>
+            </w:r>
+            <w:r>
+              <w:rPr>
+                <w:rFonts w:cs="Open Sans"/>
+                <w:sz w:val="20"/>
+                <w:szCs w:val="20"/>
+              </w:rPr>
+              <w:t>razón social</w:t>
+            </w:r>
+            <w:r>
+              <w:rPr>
+                <w:rFonts w:cs="Open Sans"/>
+                <w:sz w:val="20"/>
+                <w:szCs w:val="20"/>
+              </w:rPr>
+              <w:t>, dirección</w:t>
+            </w:r>
+            <w:r>
+              <w:rPr>
+                <w:rFonts w:cs="Open Sans"/>
+                <w:sz w:val="20"/>
+                <w:szCs w:val="20"/>
+              </w:rPr>
+              <w:t xml:space="preserve"> y</w:t>
+            </w:r>
+            <w:r>
+              <w:rPr>
+                <w:rFonts w:cs="Open Sans"/>
+                <w:sz w:val="20"/>
+                <w:szCs w:val="20"/>
+              </w:rPr>
+              <w:t xml:space="preserve"> teléfono.</w:t>
+            </w:r>
+          </w:p>
+          <w:p>
+            <w:pPr>
+              <w:pStyle w:val="Prrafodelista"/>
+              <w:numPr>
+                <w:ilvl w:val="0"/>
+                <w:numId w:val="24"/>
+              </w:numPr>
+              <w:spacing w:after="0" w:line="240" w:lineRule="auto"/>
+              <w:ind w:left="454"/>
+              <w:rPr>
+                <w:rFonts w:cs="Open Sans"/>
+                <w:sz w:val="20"/>
+                <w:szCs w:val="20"/>
+              </w:rPr>
+            </w:pPr>
+            <w:r>
+              <w:rPr>
+                <w:rFonts w:cs="Open Sans"/>
+                <w:sz w:val="20"/>
+                <w:szCs w:val="20"/>
+              </w:rPr>
+              <w:t xml:space="preserve">El actor introduce los datos del </w:t>
+            </w:r>
+            <w:r>
+              <w:rPr>
+                <w:rFonts w:cs="Open Sans"/>
+                <w:sz w:val="20"/>
+                <w:szCs w:val="20"/>
+              </w:rPr>
+              <w:t>proveedor</w:t>
+            </w:r>
+            <w:r>
+              <w:rPr>
+                <w:rFonts w:cs="Open Sans"/>
+                <w:sz w:val="20"/>
+                <w:szCs w:val="20"/>
+              </w:rPr>
+              <w:t>.</w:t>
+            </w:r>
+          </w:p>
+          <w:p>
+            <w:pPr>
+              <w:pStyle w:val="Prrafodelista"/>
+              <w:numPr>
+                <w:ilvl w:val="0"/>
+                <w:numId w:val="24"/>
+              </w:numPr>
+              <w:spacing w:after="0" w:line="240" w:lineRule="auto"/>
+              <w:ind w:left="454"/>
+              <w:rPr>
+                <w:rFonts w:cs="Open Sans"/>
+              </w:rPr>
+            </w:pPr>
+            <w:r>
+              <w:rPr>
+                <w:rFonts w:cs="Open Sans"/>
+                <w:sz w:val="20"/>
+                <w:szCs w:val="20"/>
+              </w:rPr>
+              <w:t>El sistema comprueba la validez de los datos y los almacena</w:t>
+            </w:r>
+            <w:r>
+              <w:rPr>
+                <w:rFonts w:cs="Open Sans"/>
+                <w:sz w:val="20"/>
+                <w:szCs w:val="20"/>
+              </w:rPr>
+              <w:t>.</w:t>
+            </w:r>
+          </w:p>
+        </w:tc>
+      </w:tr>
+      <w:tr>
+        <w:trPr>
+          <w:trHeight w:val="569"/>
+        </w:trPr>
+        <w:tc>
+          <w:tcPr>
+            <w:tcW w:w="8494" w:type="dxa"/>
+            <w:gridSpan w:val="2"/>
+          </w:tcPr>
+          <w:p>
+            <w:pPr>
+              <w:spacing w:after="0"/>
+              <w:rPr>
+                <w:rFonts w:cs="Open Sans"/>
+                <w:b/>
+                <w:bCs/>
+              </w:rPr>
+            </w:pPr>
+            <w:r>
+              <w:rPr>
+                <w:rFonts w:cs="Open Sans"/>
+                <w:b/>
+                <w:bCs/>
+              </w:rPr>
+              <w:t>Flujo Alternativo:</w:t>
+            </w:r>
+          </w:p>
+          <w:p>
+            <w:pPr>
+              <w:spacing w:after="0"/>
+              <w:rPr>
+                <w:rFonts w:cs="Open Sans"/>
+                <w:sz w:val="20"/>
+                <w:szCs w:val="20"/>
+              </w:rPr>
+            </w:pPr>
+            <w:r>
+              <w:rPr>
+                <w:rFonts w:cs="Open Sans"/>
+                <w:sz w:val="20"/>
+                <w:szCs w:val="20"/>
+              </w:rPr>
+              <w:t>4.A.</w:t>
+            </w:r>
+            <w:r>
+              <w:rPr>
+                <w:rFonts w:cs="Open Sans"/>
+                <w:sz w:val="20"/>
+                <w:szCs w:val="20"/>
+              </w:rPr>
+              <w:t xml:space="preserve"> – El sistema comprueba la validez de los datos, si los datos no son correctos, se avisa al actor de ello, permitiendo que los corrija.</w:t>
+            </w:r>
+          </w:p>
+        </w:tc>
+      </w:tr>
+      <w:tr>
+        <w:trPr>
+          <w:trHeight w:val="680"/>
+        </w:trPr>
+        <w:tc>
+          <w:tcPr>
+            <w:tcW w:w="8494" w:type="dxa"/>
+            <w:gridSpan w:val="2"/>
+          </w:tcPr>
+          <w:p>
+            <w:pPr>
+              <w:spacing w:after="0"/>
+              <w:rPr>
+                <w:rFonts w:cs="Open Sans"/>
+              </w:rPr>
+            </w:pPr>
+            <w:r>
+              <w:rPr>
+                <w:rFonts w:cs="Open Sans"/>
+                <w:b/>
+                <w:bCs/>
+              </w:rPr>
+              <w:t>Poscondiciones:</w:t>
+            </w:r>
+          </w:p>
+          <w:p>
+            <w:pPr>
+              <w:spacing w:after="0"/>
+              <w:rPr>
+                <w:rFonts w:cs="Open Sans"/>
+                <w:sz w:val="20"/>
+                <w:szCs w:val="20"/>
+              </w:rPr>
+            </w:pPr>
+            <w:r>
+              <w:rPr>
+                <w:rFonts w:cs="Open Sans"/>
+                <w:sz w:val="20"/>
+                <w:szCs w:val="20"/>
+              </w:rPr>
+              <w:t>El cliente ha sido almacenado en el sistema.</w:t>
+            </w:r>
+          </w:p>
+        </w:tc>
+      </w:tr>
+    </w:tbl>
+    <w:p>
+      <w:pPr>
+        <w:spacing w:after="160" w:line="259" w:lineRule="auto"/>
+        <w:rPr>
+          <w:lang w:val="es-PY"/>
+        </w:rPr>
+      </w:pPr>
+    </w:p>
+    <w:p>
+      <w:pPr>
+        <w:spacing w:after="160" w:line="259" w:lineRule="auto"/>
+        <w:rPr>
+          <w:lang w:val="es-PY"/>
+        </w:rPr>
+      </w:pPr>
+      <w:r>
+        <w:rPr>
+          <w:lang w:val="es-PY"/>
+        </w:rPr>
+        <w:br w:type="page"/>
+      </w:r>
+    </w:p>
+    <w:tbl>
+      <w:tblPr>
+        <w:tblStyle w:val="Tablaconcuadrcula"/>
+        <w:tblW w:w="0" w:type="auto"/>
+        <w:tblInd w:w="0" w:type="dxa"/>
+        <w:tblLook w:val="04A0" w:firstRow="1" w:lastRow="0" w:firstColumn="1" w:lastColumn="0" w:noHBand="0" w:noVBand="1"/>
+      </w:tblPr>
+      <w:tblGrid>
+        <w:gridCol w:w="1267"/>
+        <w:gridCol w:w="7506"/>
+      </w:tblGrid>
+      <w:tr>
+        <w:trPr>
+          <w:trHeight w:val="283"/>
+        </w:trPr>
+        <w:tc>
+          <w:tcPr>
+            <w:tcW w:w="988" w:type="dxa"/>
+          </w:tcPr>
+          <w:p>
+            <w:pPr>
+              <w:spacing w:after="0"/>
+              <w:rPr>
+                <w:rFonts w:cs="Open Sans"/>
+                <w:b/>
+                <w:bCs/>
+              </w:rPr>
+            </w:pPr>
+            <w:r>
+              <w:rPr>
+                <w:rFonts w:cs="Open Sans"/>
+                <w:b/>
+                <w:bCs/>
+              </w:rPr>
+              <w:lastRenderedPageBreak/>
+              <w:t>Nombre:</w:t>
+            </w:r>
+          </w:p>
+        </w:tc>
+        <w:tc>
+          <w:tcPr>
+            <w:tcW w:w="7506" w:type="dxa"/>
+          </w:tcPr>
+          <w:p>
+            <w:pPr>
+              <w:spacing w:after="0"/>
+              <w:rPr>
+                <w:rFonts w:cs="Open Sans"/>
+              </w:rPr>
+            </w:pPr>
+            <w:r>
+              <w:rPr>
+                <w:rFonts w:cs="Open Sans"/>
+                <w:sz w:val="20"/>
+                <w:szCs w:val="20"/>
+              </w:rPr>
+              <w:t>Gestión de Usuarios</w:t>
+            </w:r>
+          </w:p>
+        </w:tc>
+      </w:tr>
+      <w:tr>
+        <w:trPr>
+          <w:trHeight w:val="273"/>
+        </w:trPr>
+        <w:tc>
+          <w:tcPr>
+            <w:tcW w:w="988" w:type="dxa"/>
+          </w:tcPr>
+          <w:p>
+            <w:pPr>
+              <w:spacing w:after="0"/>
+              <w:rPr>
+                <w:rFonts w:cs="Open Sans"/>
+                <w:b/>
+                <w:bCs/>
+              </w:rPr>
+            </w:pPr>
+            <w:r>
+              <w:rPr>
+                <w:rFonts w:cs="Open Sans"/>
+                <w:b/>
+                <w:bCs/>
+              </w:rPr>
+              <w:t>Autor:</w:t>
+            </w:r>
+          </w:p>
+        </w:tc>
+        <w:tc>
+          <w:tcPr>
+            <w:tcW w:w="7506" w:type="dxa"/>
+          </w:tcPr>
+          <w:p>
+            <w:pPr>
+              <w:spacing w:after="0"/>
+              <w:rPr>
+                <w:rFonts w:cs="Open Sans"/>
+              </w:rPr>
+            </w:pPr>
+            <w:r>
+              <w:rPr>
+                <w:rFonts w:cs="Open Sans"/>
+                <w:sz w:val="20"/>
+                <w:szCs w:val="20"/>
+              </w:rPr>
+              <w:t>Pablo Benedix</w:t>
+            </w:r>
+          </w:p>
+        </w:tc>
+      </w:tr>
+      <w:tr>
+        <w:trPr>
+          <w:trHeight w:val="263"/>
+        </w:trPr>
+        <w:tc>
+          <w:tcPr>
+            <w:tcW w:w="988" w:type="dxa"/>
+          </w:tcPr>
+          <w:p>
+            <w:pPr>
+              <w:spacing w:after="0"/>
+              <w:rPr>
+                <w:rFonts w:cs="Open Sans"/>
+                <w:b/>
+                <w:bCs/>
+              </w:rPr>
+            </w:pPr>
+            <w:r>
+              <w:rPr>
+                <w:rFonts w:cs="Open Sans"/>
+                <w:b/>
+                <w:bCs/>
+              </w:rPr>
+              <w:t>Fecha:</w:t>
+            </w:r>
+          </w:p>
+        </w:tc>
+        <w:tc>
+          <w:tcPr>
+            <w:tcW w:w="7506" w:type="dxa"/>
+          </w:tcPr>
+          <w:p>
+            <w:pPr>
+              <w:spacing w:after="0"/>
+              <w:rPr>
+                <w:rFonts w:cs="Open Sans"/>
+              </w:rPr>
+            </w:pPr>
+            <w:r>
+              <w:rPr>
+                <w:rFonts w:cs="Open Sans"/>
+                <w:sz w:val="20"/>
+                <w:szCs w:val="20"/>
+              </w:rPr>
+              <w:t>25/11/2021</w:t>
+            </w:r>
+          </w:p>
+        </w:tc>
+      </w:tr>
+      <w:tr>
+        <w:trPr>
+          <w:trHeight w:val="564"/>
+        </w:trPr>
+        <w:tc>
+          <w:tcPr>
+            <w:tcW w:w="8494" w:type="dxa"/>
+            <w:gridSpan w:val="2"/>
+          </w:tcPr>
+          <w:p>
+            <w:pPr>
+              <w:spacing w:after="0"/>
+              <w:rPr>
+                <w:rFonts w:cs="Open Sans"/>
+                <w:b/>
+                <w:bCs/>
+              </w:rPr>
+            </w:pPr>
+            <w:r>
+              <w:rPr>
+                <w:rFonts w:cs="Open Sans"/>
+                <w:b/>
+                <w:bCs/>
+              </w:rPr>
+              <w:t>Descripción:</w:t>
+            </w:r>
+          </w:p>
+          <w:p>
+            <w:pPr>
+              <w:spacing w:after="0"/>
+              <w:rPr>
+                <w:rFonts w:cs="Open Sans"/>
+              </w:rPr>
+            </w:pPr>
+            <w:r>
+              <w:rPr>
+                <w:rFonts w:cs="Open Sans"/>
+                <w:sz w:val="20"/>
+                <w:szCs w:val="20"/>
+              </w:rPr>
+              <w:t xml:space="preserve">Permite </w:t>
+            </w:r>
+            <w:r>
+              <w:rPr>
+                <w:rFonts w:cs="Open Sans"/>
+                <w:sz w:val="20"/>
+                <w:szCs w:val="20"/>
+              </w:rPr>
+              <w:t>administrar a los usuarios del sistema</w:t>
+            </w:r>
+            <w:r>
+              <w:rPr>
+                <w:rFonts w:cs="Open Sans"/>
+                <w:sz w:val="20"/>
+                <w:szCs w:val="20"/>
+              </w:rPr>
+              <w:t>.</w:t>
+            </w:r>
+          </w:p>
+        </w:tc>
+      </w:tr>
+      <w:tr>
+        <w:trPr>
+          <w:trHeight w:val="574"/>
+        </w:trPr>
+        <w:tc>
+          <w:tcPr>
+            <w:tcW w:w="8494" w:type="dxa"/>
+            <w:gridSpan w:val="2"/>
+          </w:tcPr>
+          <w:p>
+            <w:pPr>
+              <w:spacing w:after="0"/>
+              <w:rPr>
+                <w:rFonts w:cs="Open Sans"/>
+                <w:b/>
+                <w:bCs/>
+              </w:rPr>
+            </w:pPr>
+            <w:r>
+              <w:rPr>
+                <w:rFonts w:cs="Open Sans"/>
+                <w:b/>
+                <w:bCs/>
+              </w:rPr>
+              <w:t>Actores:</w:t>
+            </w:r>
+          </w:p>
+          <w:p>
+            <w:pPr>
+              <w:spacing w:after="0"/>
+              <w:rPr>
+                <w:rFonts w:cs="Open Sans"/>
+              </w:rPr>
+            </w:pPr>
+            <w:r>
+              <w:rPr>
+                <w:rFonts w:cs="Open Sans"/>
+                <w:sz w:val="20"/>
+                <w:szCs w:val="20"/>
+              </w:rPr>
+              <w:t>A</w:t>
+            </w:r>
+            <w:r>
+              <w:rPr>
+                <w:rFonts w:cs="Open Sans"/>
+                <w:sz w:val="20"/>
+                <w:szCs w:val="20"/>
+              </w:rPr>
+              <w:t>dministrador</w:t>
+            </w:r>
+          </w:p>
+        </w:tc>
+      </w:tr>
+      <w:tr>
+        <w:trPr>
+          <w:trHeight w:val="691"/>
+        </w:trPr>
+        <w:tc>
+          <w:tcPr>
+            <w:tcW w:w="8494" w:type="dxa"/>
+            <w:gridSpan w:val="2"/>
+          </w:tcPr>
+          <w:p>
+            <w:pPr>
+              <w:spacing w:after="0"/>
+              <w:rPr>
+                <w:rFonts w:cs="Open Sans"/>
+                <w:b/>
+                <w:bCs/>
+              </w:rPr>
+            </w:pPr>
+            <w:r>
+              <w:rPr>
+                <w:rFonts w:cs="Open Sans"/>
+                <w:b/>
+                <w:bCs/>
+              </w:rPr>
+              <w:t xml:space="preserve">Precondiciones: </w:t>
+            </w:r>
+          </w:p>
+          <w:p>
+            <w:pPr>
+              <w:spacing w:after="0"/>
+              <w:rPr>
+                <w:rFonts w:cs="Open Sans"/>
+              </w:rPr>
+            </w:pPr>
+            <w:r>
+              <w:rPr>
+                <w:rFonts w:cs="Open Sans"/>
+                <w:sz w:val="20"/>
+                <w:szCs w:val="20"/>
+              </w:rPr>
+              <w:t>El usuario debe estar autenticado en el sistema</w:t>
+            </w:r>
+            <w:r>
+              <w:rPr>
+                <w:rFonts w:cs="Open Sans"/>
+                <w:sz w:val="20"/>
+                <w:szCs w:val="20"/>
+              </w:rPr>
+              <w:t xml:space="preserve"> como Administrador</w:t>
+            </w:r>
+            <w:r>
+              <w:rPr>
+                <w:rFonts w:cs="Open Sans"/>
+                <w:sz w:val="20"/>
+                <w:szCs w:val="20"/>
+              </w:rPr>
+              <w:t>.</w:t>
+            </w:r>
+          </w:p>
+        </w:tc>
+      </w:tr>
+      <w:tr>
+        <w:trPr>
+          <w:trHeight w:val="701"/>
+        </w:trPr>
+        <w:tc>
+          <w:tcPr>
+            <w:tcW w:w="8494" w:type="dxa"/>
+            <w:gridSpan w:val="2"/>
+          </w:tcPr>
+          <w:p>
+            <w:pPr>
+              <w:spacing w:after="0"/>
+              <w:rPr>
+                <w:rFonts w:cs="Open Sans"/>
+                <w:b/>
+                <w:bCs/>
+              </w:rPr>
+            </w:pPr>
+            <w:r>
+              <w:rPr>
+                <w:rFonts w:cs="Open Sans"/>
+                <w:b/>
+                <w:bCs/>
+              </w:rPr>
+              <w:t>Flujo Normal:</w:t>
+            </w:r>
+          </w:p>
+          <w:p>
+            <w:pPr>
+              <w:pStyle w:val="Prrafodelista"/>
+              <w:numPr>
+                <w:ilvl w:val="0"/>
+                <w:numId w:val="25"/>
+              </w:numPr>
+              <w:spacing w:after="0" w:line="240" w:lineRule="auto"/>
+              <w:ind w:left="454"/>
+              <w:rPr>
+                <w:rFonts w:cs="Open Sans"/>
+                <w:sz w:val="22"/>
+              </w:rPr>
+            </w:pPr>
+            <w:r>
+              <w:rPr>
+                <w:rFonts w:cs="Open Sans"/>
+                <w:sz w:val="20"/>
+                <w:szCs w:val="20"/>
+              </w:rPr>
+              <w:t xml:space="preserve">El actor pulsa sobre el botón </w:t>
+            </w:r>
+            <w:r>
+              <w:rPr>
+                <w:rFonts w:cs="Open Sans"/>
+                <w:sz w:val="20"/>
+                <w:szCs w:val="20"/>
+              </w:rPr>
+              <w:t>Usuarios</w:t>
+            </w:r>
+            <w:r>
+              <w:rPr>
+                <w:rFonts w:cs="Open Sans"/>
+                <w:sz w:val="20"/>
+                <w:szCs w:val="20"/>
+              </w:rPr>
+              <w:t>.</w:t>
+            </w:r>
+          </w:p>
+          <w:p>
+            <w:pPr>
+              <w:pStyle w:val="Prrafodelista"/>
+              <w:numPr>
+                <w:ilvl w:val="0"/>
+                <w:numId w:val="25"/>
+              </w:numPr>
+              <w:spacing w:after="0" w:line="240" w:lineRule="auto"/>
+              <w:ind w:left="454"/>
+              <w:rPr>
+                <w:rFonts w:cs="Open Sans"/>
+                <w:sz w:val="22"/>
+              </w:rPr>
+            </w:pPr>
+            <w:r>
+              <w:rPr>
+                <w:rFonts w:cs="Open Sans"/>
+                <w:sz w:val="20"/>
+                <w:szCs w:val="20"/>
+              </w:rPr>
+              <w:t xml:space="preserve">El sistema muestra </w:t>
+            </w:r>
+            <w:r>
+              <w:rPr>
+                <w:rFonts w:cs="Open Sans"/>
+                <w:sz w:val="20"/>
+                <w:szCs w:val="20"/>
+              </w:rPr>
+              <w:t>la lista de usuarios registrados, un botón de edición junto a otro de borrado para cada uno de ellos</w:t>
+            </w:r>
+            <w:r>
+              <w:rPr>
+                <w:rFonts w:cs="Open Sans"/>
+                <w:sz w:val="20"/>
+                <w:szCs w:val="20"/>
+              </w:rPr>
+              <w:t>.</w:t>
+            </w:r>
+            <w:r>
+              <w:rPr>
+                <w:rFonts w:cs="Open Sans"/>
+                <w:sz w:val="20"/>
+                <w:szCs w:val="20"/>
+              </w:rPr>
+              <w:t xml:space="preserve"> </w:t>
+            </w:r>
+            <w:r>
+              <w:rPr>
+                <w:rFonts w:cs="Open Sans"/>
+                <w:sz w:val="20"/>
+                <w:szCs w:val="20"/>
+              </w:rPr>
+              <w:t>Además,</w:t>
+            </w:r>
+            <w:r>
+              <w:rPr>
+                <w:rFonts w:cs="Open Sans"/>
+                <w:sz w:val="20"/>
+                <w:szCs w:val="20"/>
+              </w:rPr>
+              <w:t xml:space="preserve"> se visualiza un botón de </w:t>
+            </w:r>
+            <w:r>
+              <w:rPr>
+                <w:rFonts w:cs="Open Sans"/>
+                <w:sz w:val="20"/>
+                <w:szCs w:val="20"/>
+              </w:rPr>
+              <w:t>Registrar Usuario.</w:t>
+            </w:r>
+          </w:p>
+          <w:p>
+            <w:pPr>
+              <w:pStyle w:val="Prrafodelista"/>
+              <w:numPr>
+                <w:ilvl w:val="0"/>
+                <w:numId w:val="25"/>
+              </w:numPr>
+              <w:spacing w:after="0" w:line="240" w:lineRule="auto"/>
+              <w:ind w:left="454"/>
+              <w:rPr>
+                <w:rFonts w:cs="Open Sans"/>
+                <w:sz w:val="20"/>
+                <w:szCs w:val="20"/>
+              </w:rPr>
+            </w:pPr>
+            <w:r>
+              <w:rPr>
+                <w:rFonts w:cs="Open Sans"/>
+                <w:sz w:val="20"/>
+                <w:szCs w:val="20"/>
+              </w:rPr>
+              <w:t xml:space="preserve">El actor </w:t>
+            </w:r>
+            <w:r>
+              <w:rPr>
+                <w:rFonts w:cs="Open Sans"/>
+                <w:sz w:val="20"/>
+                <w:szCs w:val="20"/>
+              </w:rPr>
+              <w:t>pulsa sobre el botón Registrar Usuario</w:t>
+            </w:r>
+            <w:r>
+              <w:rPr>
+                <w:rFonts w:cs="Open Sans"/>
+                <w:sz w:val="20"/>
+                <w:szCs w:val="20"/>
+              </w:rPr>
+              <w:t>.</w:t>
+            </w:r>
+          </w:p>
+          <w:p>
+            <w:pPr>
+              <w:pStyle w:val="Prrafodelista"/>
+              <w:numPr>
+                <w:ilvl w:val="0"/>
+                <w:numId w:val="25"/>
+              </w:numPr>
+              <w:spacing w:after="0" w:line="240" w:lineRule="auto"/>
+              <w:ind w:left="454"/>
+              <w:rPr>
+                <w:rFonts w:cs="Open Sans"/>
+                <w:sz w:val="20"/>
+                <w:szCs w:val="20"/>
+              </w:rPr>
+            </w:pPr>
+            <w:r>
+              <w:rPr>
+                <w:rFonts w:cs="Open Sans"/>
+                <w:sz w:val="20"/>
+                <w:szCs w:val="20"/>
+              </w:rPr>
+              <w:t>El sistema despliega una nueva ventana con los campos de texto del nombre de ingreso del usuario, el nombre completo del mismo junto a otro campo para introducir una contraseña y un selector donde se elige el privilegio de la cuenta.</w:t>
+            </w:r>
+          </w:p>
+          <w:p>
+            <w:pPr>
+              <w:pStyle w:val="Prrafodelista"/>
+              <w:numPr>
+                <w:ilvl w:val="0"/>
+                <w:numId w:val="25"/>
+              </w:numPr>
+              <w:spacing w:after="0" w:line="240" w:lineRule="auto"/>
+              <w:ind w:left="454"/>
+              <w:rPr>
+                <w:rFonts w:cs="Open Sans"/>
+                <w:sz w:val="20"/>
+                <w:szCs w:val="20"/>
+              </w:rPr>
+            </w:pPr>
+            <w:r>
+              <w:rPr>
+                <w:rFonts w:cs="Open Sans"/>
+                <w:sz w:val="20"/>
+                <w:szCs w:val="20"/>
+              </w:rPr>
+              <w:t>El actor ingresa los datos del usuario y selecciona su privilegio.</w:t>
+            </w:r>
+          </w:p>
+          <w:p>
+            <w:pPr>
+              <w:pStyle w:val="Prrafodelista"/>
+              <w:numPr>
+                <w:ilvl w:val="0"/>
+                <w:numId w:val="25"/>
+              </w:numPr>
+              <w:spacing w:after="0" w:line="240" w:lineRule="auto"/>
+              <w:ind w:left="454"/>
+              <w:rPr>
+                <w:rFonts w:cs="Open Sans"/>
+              </w:rPr>
+            </w:pPr>
+            <w:r>
+              <w:rPr>
+                <w:rFonts w:cs="Open Sans"/>
+                <w:sz w:val="20"/>
+                <w:szCs w:val="20"/>
+              </w:rPr>
+              <w:t>El sistema comprueba la validez de los datos y los almacena</w:t>
+            </w:r>
+            <w:r>
+              <w:rPr>
+                <w:rFonts w:cs="Open Sans"/>
+                <w:sz w:val="20"/>
+                <w:szCs w:val="20"/>
+              </w:rPr>
+              <w:t>.</w:t>
+            </w:r>
+          </w:p>
+        </w:tc>
+      </w:tr>
+      <w:tr>
+        <w:trPr>
+          <w:trHeight w:val="569"/>
+        </w:trPr>
+        <w:tc>
+          <w:tcPr>
+            <w:tcW w:w="8494" w:type="dxa"/>
+            <w:gridSpan w:val="2"/>
+          </w:tcPr>
+          <w:p>
+            <w:pPr>
+              <w:spacing w:after="0"/>
+              <w:rPr>
+                <w:rFonts w:cs="Open Sans"/>
+                <w:b/>
+                <w:bCs/>
+              </w:rPr>
+            </w:pPr>
+            <w:r>
+              <w:rPr>
+                <w:rFonts w:cs="Open Sans"/>
+                <w:b/>
+                <w:bCs/>
+              </w:rPr>
+              <w:t>Flujo Alternativo:</w:t>
+            </w:r>
+          </w:p>
+          <w:p>
+            <w:pPr>
+              <w:spacing w:after="0"/>
+              <w:rPr>
+                <w:rFonts w:cs="Open Sans"/>
+                <w:sz w:val="20"/>
+                <w:szCs w:val="18"/>
+              </w:rPr>
+            </w:pPr>
+            <w:r>
+              <w:rPr>
+                <w:rFonts w:cs="Open Sans"/>
+                <w:sz w:val="20"/>
+                <w:szCs w:val="18"/>
+              </w:rPr>
+              <w:t>3.A – El actor pulsa el botón de edición que se encuentra en uno de los usuarios registrados.</w:t>
+            </w:r>
+          </w:p>
+          <w:p>
+            <w:pPr>
+              <w:spacing w:after="0"/>
+              <w:rPr>
+                <w:rFonts w:cs="Open Sans"/>
+                <w:sz w:val="20"/>
+                <w:szCs w:val="20"/>
+              </w:rPr>
+            </w:pPr>
+            <w:r>
+              <w:rPr>
+                <w:rFonts w:cs="Open Sans"/>
+                <w:sz w:val="20"/>
+                <w:szCs w:val="20"/>
+              </w:rPr>
+              <w:t>6</w:t>
+            </w:r>
+            <w:r>
+              <w:rPr>
+                <w:rFonts w:cs="Open Sans"/>
+                <w:sz w:val="20"/>
+                <w:szCs w:val="20"/>
+              </w:rPr>
+              <w:t>.A.</w:t>
+            </w:r>
+            <w:r>
+              <w:rPr>
+                <w:rFonts w:cs="Open Sans"/>
+                <w:sz w:val="20"/>
+                <w:szCs w:val="20"/>
+              </w:rPr>
+              <w:t xml:space="preserve"> – El sistema comprueba la validez de los datos, si los datos no son correctos, se avisa al actor de ello, permitiendo que los corrija.</w:t>
+            </w:r>
+          </w:p>
+        </w:tc>
+      </w:tr>
+      <w:tr>
+        <w:trPr>
+          <w:trHeight w:val="680"/>
+        </w:trPr>
+        <w:tc>
+          <w:tcPr>
+            <w:tcW w:w="8494" w:type="dxa"/>
+            <w:gridSpan w:val="2"/>
+          </w:tcPr>
+          <w:p>
+            <w:pPr>
+              <w:spacing w:after="0"/>
+              <w:rPr>
+                <w:rFonts w:cs="Open Sans"/>
+              </w:rPr>
+            </w:pPr>
+            <w:r>
+              <w:rPr>
+                <w:rFonts w:cs="Open Sans"/>
+                <w:b/>
+                <w:bCs/>
+              </w:rPr>
+              <w:t>Poscondiciones:</w:t>
+            </w:r>
+          </w:p>
+          <w:p>
+            <w:pPr>
+              <w:spacing w:after="0"/>
+              <w:rPr>
+                <w:rFonts w:cs="Open Sans"/>
+                <w:sz w:val="20"/>
+                <w:szCs w:val="20"/>
+              </w:rPr>
+            </w:pPr>
+            <w:r>
+              <w:rPr>
+                <w:rFonts w:cs="Open Sans"/>
+                <w:sz w:val="20"/>
+                <w:szCs w:val="20"/>
+              </w:rPr>
+              <w:t>El cliente ha sido almacenado en el sistema.</w:t>
+            </w:r>
+          </w:p>
+        </w:tc>
+      </w:tr>
+    </w:tbl>
+    <w:p>
+      <w:pPr>
+        <w:spacing w:after="160" w:line="259" w:lineRule="auto"/>
+        <w:rPr>
+          <w:lang w:val="es-PY"/>
+        </w:rPr>
+      </w:pPr>
+    </w:p>
+    <w:p>
+      <w:pPr>
+        <w:spacing w:after="160" w:line="259" w:lineRule="auto"/>
+        <w:rPr>
+          <w:lang w:val="es-PY"/>
         </w:rPr>
       </w:pPr>
       <w:r>
@@ -9245,6 +12248,97 @@
     </w:lvl>
   </w:abstractNum>
   <w:abstractNum w:abstractNumId="1" w15:restartNumberingAfterBreak="0">
+    <w:nsid w:val="18010CA9"/>
+    <w:multiLevelType w:val="hybridMultilevel"/>
+    <w:tmpl w:val="94643024"/>
+    <w:lvl w:ilvl="0" w:tplc="FFFFFFFF">
+      <w:start w:val="1"/>
+      <w:numFmt w:val="decimal"/>
+      <w:lvlText w:val="%1."/>
+      <w:lvlJc w:val="left"/>
+      <w:pPr>
+        <w:ind w:left="720" w:hanging="360"/>
+      </w:pPr>
+      <w:rPr>
+        <w:rFonts w:hint="default"/>
+        <w:sz w:val="20"/>
+        <w:szCs w:val="20"/>
+      </w:rPr>
+    </w:lvl>
+    <w:lvl w:ilvl="1" w:tplc="FFFFFFFF" w:tentative="1">
+      <w:start w:val="1"/>
+      <w:numFmt w:val="lowerLetter"/>
+      <w:lvlText w:val="%2."/>
+      <w:lvlJc w:val="left"/>
+      <w:pPr>
+        <w:ind w:left="1440" w:hanging="360"/>
+      </w:pPr>
+    </w:lvl>
+    <w:lvl w:ilvl="2" w:tplc="FFFFFFFF" w:tentative="1">
+      <w:start w:val="1"/>
+      <w:numFmt w:val="lowerRoman"/>
+      <w:lvlText w:val="%3."/>
+      <w:lvlJc w:val="right"/>
+      <w:pPr>
+        <w:ind w:left="2160" w:hanging="180"/>
+      </w:pPr>
+    </w:lvl>
+    <w:lvl w:ilvl="3" w:tplc="FFFFFFFF" w:tentative="1">
+      <w:start w:val="1"/>
+      <w:numFmt w:val="decimal"/>
+      <w:lvlText w:val="%4."/>
+      <w:lvlJc w:val="left"/>
+      <w:pPr>
+        <w:ind w:left="2880" w:hanging="360"/>
+      </w:pPr>
+    </w:lvl>
+    <w:lvl w:ilvl="4" w:tplc="FFFFFFFF" w:tentative="1">
+      <w:start w:val="1"/>
+      <w:numFmt w:val="lowerLetter"/>
+      <w:lvlText w:val="%5."/>
+      <w:lvlJc w:val="left"/>
+      <w:pPr>
+        <w:ind w:left="3600" w:hanging="360"/>
+      </w:pPr>
+    </w:lvl>
+    <w:lvl w:ilvl="5" w:tplc="FFFFFFFF" w:tentative="1">
+      <w:start w:val="1"/>
+      <w:numFmt w:val="lowerRoman"/>
+      <w:lvlText w:val="%6."/>
+      <w:lvlJc w:val="right"/>
+      <w:pPr>
+        <w:ind w:left="4320" w:hanging="180"/>
+      </w:pPr>
+    </w:lvl>
+    <w:lvl w:ilvl="6" w:tplc="FFFFFFFF" w:tentative="1">
+      <w:start w:val="1"/>
+      <w:numFmt w:val="decimal"/>
+      <w:lvlText w:val="%7."/>
+      <w:lvlJc w:val="left"/>
+      <w:pPr>
+        <w:ind w:left="5040" w:hanging="360"/>
+      </w:pPr>
+    </w:lvl>
+    <w:lvl w:ilvl="7" w:tplc="FFFFFFFF" w:tentative="1">
+      <w:start w:val="1"/>
+      <w:numFmt w:val="lowerLetter"/>
+      <w:lvlText w:val="%8."/>
+      <w:lvlJc w:val="left"/>
+      <w:pPr>
+        <w:ind w:left="5760" w:hanging="360"/>
+      </w:pPr>
+    </w:lvl>
+    <w:lvl w:ilvl="8" w:tplc="FFFFFFFF" w:tentative="1">
+      <w:start w:val="1"/>
+      <w:numFmt w:val="lowerRoman"/>
+      <w:lvlText w:val="%9."/>
+      <w:lvlJc w:val="right"/>
+      <w:pPr>
+        <w:ind w:left="6480" w:hanging="180"/>
+      </w:pPr>
+    </w:lvl>
+  </w:abstractNum>
+  <w:abstractNum w:abstractNumId="2" w15:restartNumberingAfterBreak="0">
     <w:nsid w:val="1B152012"/>
     <w:multiLevelType w:val="hybridMultilevel"/>
     <w:tmpl w:val="2B0CC148"/>
@@ -9356,7 +12450,7 @@
       </w:rPr>
     </w:lvl>
   </w:abstractNum>
-  <w:abstractNum w:abstractNumId="2" w15:restartNumberingAfterBreak="0">
+  <w:abstractNum w:abstractNumId="3" w15:restartNumberingAfterBreak="0">
     <w:nsid w:val="323717D9"/>
     <w:multiLevelType w:val="hybridMultilevel"/>
     <w:tmpl w:val="8AFEC968"/>
@@ -9445,7 +12539,98 @@
       </w:pPr>
     </w:lvl>
   </w:abstractNum>
-  <w:abstractNum w:abstractNumId="3" w15:restartNumberingAfterBreak="0">
+  <w:abstractNum w:abstractNumId="4" w15:restartNumberingAfterBreak="0">
+    <w:nsid w:val="33946EFD"/>
+    <w:multiLevelType w:val="hybridMultilevel"/>
+    <w:tmpl w:val="94643024"/>
+    <w:lvl w:ilvl="0" w:tplc="FFFFFFFF">
+      <w:start w:val="1"/>
+      <w:numFmt w:val="decimal"/>
+      <w:lvlText w:val="%1."/>
+      <w:lvlJc w:val="left"/>
+      <w:pPr>
+        <w:ind w:left="720" w:hanging="360"/>
+      </w:pPr>
+      <w:rPr>
+        <w:rFonts w:hint="default"/>
+        <w:sz w:val="20"/>
+        <w:szCs w:val="20"/>
+      </w:rPr>
+    </w:lvl>
+    <w:lvl w:ilvl="1" w:tplc="FFFFFFFF" w:tentative="1">
+      <w:start w:val="1"/>
+      <w:numFmt w:val="lowerLetter"/>
+      <w:lvlText w:val="%2."/>
+      <w:lvlJc w:val="left"/>
+      <w:pPr>
+        <w:ind w:left="1440" w:hanging="360"/>
+      </w:pPr>
+    </w:lvl>
+    <w:lvl w:ilvl="2" w:tplc="FFFFFFFF" w:tentative="1">
+      <w:start w:val="1"/>
+      <w:numFmt w:val="lowerRoman"/>
+      <w:lvlText w:val="%3."/>
+      <w:lvlJc w:val="right"/>
+      <w:pPr>
+        <w:ind w:left="2160" w:hanging="180"/>
+      </w:pPr>
+    </w:lvl>
+    <w:lvl w:ilvl="3" w:tplc="FFFFFFFF" w:tentative="1">
+      <w:start w:val="1"/>
+      <w:numFmt w:val="decimal"/>
+      <w:lvlText w:val="%4."/>
+      <w:lvlJc w:val="left"/>
+      <w:pPr>
+        <w:ind w:left="2880" w:hanging="360"/>
+      </w:pPr>
+    </w:lvl>
+    <w:lvl w:ilvl="4" w:tplc="FFFFFFFF" w:tentative="1">
+      <w:start w:val="1"/>
+      <w:numFmt w:val="lowerLetter"/>
+      <w:lvlText w:val="%5."/>
+      <w:lvlJc w:val="left"/>
+      <w:pPr>
+        <w:ind w:left="3600" w:hanging="360"/>
+      </w:pPr>
+    </w:lvl>
+    <w:lvl w:ilvl="5" w:tplc="FFFFFFFF" w:tentative="1">
+      <w:start w:val="1"/>
+      <w:numFmt w:val="lowerRoman"/>
+      <w:lvlText w:val="%6."/>
+      <w:lvlJc w:val="right"/>
+      <w:pPr>
+        <w:ind w:left="4320" w:hanging="180"/>
+      </w:pPr>
+    </w:lvl>
+    <w:lvl w:ilvl="6" w:tplc="FFFFFFFF" w:tentative="1">
+      <w:start w:val="1"/>
+      <w:numFmt w:val="decimal"/>
+      <w:lvlText w:val="%7."/>
+      <w:lvlJc w:val="left"/>
+      <w:pPr>
+        <w:ind w:left="5040" w:hanging="360"/>
+      </w:pPr>
+    </w:lvl>
+    <w:lvl w:ilvl="7" w:tplc="FFFFFFFF" w:tentative="1">
+      <w:start w:val="1"/>
+      <w:numFmt w:val="lowerLetter"/>
+      <w:lvlText w:val="%8."/>
+      <w:lvlJc w:val="left"/>
+      <w:pPr>
+        <w:ind w:left="5760" w:hanging="360"/>
+      </w:pPr>
+    </w:lvl>
+    <w:lvl w:ilvl="8" w:tplc="FFFFFFFF" w:tentative="1">
+      <w:start w:val="1"/>
+      <w:numFmt w:val="lowerRoman"/>
+      <w:lvlText w:val="%9."/>
+      <w:lvlJc w:val="right"/>
+      <w:pPr>
+        <w:ind w:left="6480" w:hanging="180"/>
+      </w:pPr>
+    </w:lvl>
+  </w:abstractNum>
+  <w:abstractNum w:abstractNumId="5" w15:restartNumberingAfterBreak="0">
     <w:nsid w:val="3CFE0F5B"/>
     <w:multiLevelType w:val="hybridMultilevel"/>
     <w:tmpl w:val="E58814CC"/>
@@ -9534,7 +12719,7 @@
       </w:pPr>
     </w:lvl>
   </w:abstractNum>
-  <w:abstractNum w:abstractNumId="4" w15:restartNumberingAfterBreak="0">
+  <w:abstractNum w:abstractNumId="6" w15:restartNumberingAfterBreak="0">
     <w:nsid w:val="421D2629"/>
     <w:multiLevelType w:val="multilevel"/>
     <w:tmpl w:val="5C6C1052"/>
@@ -9683,7 +12868,98 @@
       </w:rPr>
     </w:lvl>
   </w:abstractNum>
-  <w:abstractNum w:abstractNumId="5" w15:restartNumberingAfterBreak="0">
+  <w:abstractNum w:abstractNumId="7" w15:restartNumberingAfterBreak="0">
+    <w:nsid w:val="446B7192"/>
+    <w:multiLevelType w:val="hybridMultilevel"/>
+    <w:tmpl w:val="94643024"/>
+    <w:lvl w:ilvl="0" w:tplc="FFFFFFFF">
+      <w:start w:val="1"/>
+      <w:numFmt w:val="decimal"/>
+      <w:lvlText w:val="%1."/>
+      <w:lvlJc w:val="left"/>
+      <w:pPr>
+        <w:ind w:left="720" w:hanging="360"/>
+      </w:pPr>
+      <w:rPr>
+        <w:rFonts w:hint="default"/>
+        <w:sz w:val="20"/>
+        <w:szCs w:val="20"/>
+      </w:rPr>
+    </w:lvl>
+    <w:lvl w:ilvl="1" w:tplc="FFFFFFFF" w:tentative="1">
+      <w:start w:val="1"/>
+      <w:numFmt w:val="lowerLetter"/>
+      <w:lvlText w:val="%2."/>
+      <w:lvlJc w:val="left"/>
+      <w:pPr>
+        <w:ind w:left="1440" w:hanging="360"/>
+      </w:pPr>
+    </w:lvl>
+    <w:lvl w:ilvl="2" w:tplc="FFFFFFFF" w:tentative="1">
+      <w:start w:val="1"/>
+      <w:numFmt w:val="lowerRoman"/>
+      <w:lvlText w:val="%3."/>
+      <w:lvlJc w:val="right"/>
+      <w:pPr>
+        <w:ind w:left="2160" w:hanging="180"/>
+      </w:pPr>
+    </w:lvl>
+    <w:lvl w:ilvl="3" w:tplc="FFFFFFFF" w:tentative="1">
+      <w:start w:val="1"/>
+      <w:numFmt w:val="decimal"/>
+      <w:lvlText w:val="%4."/>
+      <w:lvlJc w:val="left"/>
+      <w:pPr>
+        <w:ind w:left="2880" w:hanging="360"/>
+      </w:pPr>
+    </w:lvl>
+    <w:lvl w:ilvl="4" w:tplc="FFFFFFFF" w:tentative="1">
+      <w:start w:val="1"/>
+      <w:numFmt w:val="lowerLetter"/>
+      <w:lvlText w:val="%5."/>
+      <w:lvlJc w:val="left"/>
+      <w:pPr>
+        <w:ind w:left="3600" w:hanging="360"/>
+      </w:pPr>
+    </w:lvl>
+    <w:lvl w:ilvl="5" w:tplc="FFFFFFFF" w:tentative="1">
+      <w:start w:val="1"/>
+      <w:numFmt w:val="lowerRoman"/>
+      <w:lvlText w:val="%6."/>
+      <w:lvlJc w:val="right"/>
+      <w:pPr>
+        <w:ind w:left="4320" w:hanging="180"/>
+      </w:pPr>
+    </w:lvl>
+    <w:lvl w:ilvl="6" w:tplc="FFFFFFFF" w:tentative="1">
+      <w:start w:val="1"/>
+      <w:numFmt w:val="decimal"/>
+      <w:lvlText w:val="%7."/>
+      <w:lvlJc w:val="left"/>
+      <w:pPr>
+        <w:ind w:left="5040" w:hanging="360"/>
+      </w:pPr>
+    </w:lvl>
+    <w:lvl w:ilvl="7" w:tplc="FFFFFFFF" w:tentative="1">
+      <w:start w:val="1"/>
+      <w:numFmt w:val="lowerLetter"/>
+      <w:lvlText w:val="%8."/>
+      <w:lvlJc w:val="left"/>
+      <w:pPr>
+        <w:ind w:left="5760" w:hanging="360"/>
+      </w:pPr>
+    </w:lvl>
+    <w:lvl w:ilvl="8" w:tplc="FFFFFFFF" w:tentative="1">
+      <w:start w:val="1"/>
+      <w:numFmt w:val="lowerRoman"/>
+      <w:lvlText w:val="%9."/>
+      <w:lvlJc w:val="right"/>
+      <w:pPr>
+        <w:ind w:left="6480" w:hanging="180"/>
+      </w:pPr>
+    </w:lvl>
+  </w:abstractNum>
+  <w:abstractNum w:abstractNumId="8" w15:restartNumberingAfterBreak="0">
     <w:nsid w:val="458700B6"/>
     <w:multiLevelType w:val="hybridMultilevel"/>
     <w:tmpl w:val="D22C728E"/>
@@ -9795,7 +13071,7 @@
       </w:rPr>
     </w:lvl>
   </w:abstractNum>
-  <w:abstractNum w:abstractNumId="6" w15:restartNumberingAfterBreak="0">
+  <w:abstractNum w:abstractNumId="9" w15:restartNumberingAfterBreak="0">
     <w:nsid w:val="47A07B7D"/>
     <w:multiLevelType w:val="hybridMultilevel"/>
     <w:tmpl w:val="9C3C279A"/>
@@ -9908,7 +13184,7 @@
       </w:rPr>
     </w:lvl>
   </w:abstractNum>
-  <w:abstractNum w:abstractNumId="7" w15:restartNumberingAfterBreak="0">
+  <w:abstractNum w:abstractNumId="10" w15:restartNumberingAfterBreak="0">
     <w:nsid w:val="4D5C03A3"/>
     <w:multiLevelType w:val="multilevel"/>
     <w:tmpl w:val="87F0AA62"/>
@@ -10057,7 +13333,98 @@
       </w:rPr>
     </w:lvl>
   </w:abstractNum>
-  <w:abstractNum w:abstractNumId="8" w15:restartNumberingAfterBreak="0">
+  <w:abstractNum w:abstractNumId="11" w15:restartNumberingAfterBreak="0">
+    <w:nsid w:val="4EE45074"/>
+    <w:multiLevelType w:val="hybridMultilevel"/>
+    <w:tmpl w:val="94643024"/>
+    <w:lvl w:ilvl="0" w:tplc="FFFFFFFF">
+      <w:start w:val="1"/>
+      <w:numFmt w:val="decimal"/>
+      <w:lvlText w:val="%1."/>
+      <w:lvlJc w:val="left"/>
+      <w:pPr>
+        <w:ind w:left="720" w:hanging="360"/>
+      </w:pPr>
+      <w:rPr>
+        <w:rFonts w:hint="default"/>
+        <w:sz w:val="20"/>
+        <w:szCs w:val="20"/>
+      </w:rPr>
+    </w:lvl>
+    <w:lvl w:ilvl="1" w:tplc="FFFFFFFF" w:tentative="1">
+      <w:start w:val="1"/>
+      <w:numFmt w:val="lowerLetter"/>
+      <w:lvlText w:val="%2."/>
+      <w:lvlJc w:val="left"/>
+      <w:pPr>
+        <w:ind w:left="1440" w:hanging="360"/>
+      </w:pPr>
+    </w:lvl>
+    <w:lvl w:ilvl="2" w:tplc="FFFFFFFF" w:tentative="1">
+      <w:start w:val="1"/>
+      <w:numFmt w:val="lowerRoman"/>
+      <w:lvlText w:val="%3."/>
+      <w:lvlJc w:val="right"/>
+      <w:pPr>
+        <w:ind w:left="2160" w:hanging="180"/>
+      </w:pPr>
+    </w:lvl>
+    <w:lvl w:ilvl="3" w:tplc="FFFFFFFF" w:tentative="1">
+      <w:start w:val="1"/>
+      <w:numFmt w:val="decimal"/>
+      <w:lvlText w:val="%4."/>
+      <w:lvlJc w:val="left"/>
+      <w:pPr>
+        <w:ind w:left="2880" w:hanging="360"/>
+      </w:pPr>
+    </w:lvl>
+    <w:lvl w:ilvl="4" w:tplc="FFFFFFFF" w:tentative="1">
+      <w:start w:val="1"/>
+      <w:numFmt w:val="lowerLetter"/>
+      <w:lvlText w:val="%5."/>
+      <w:lvlJc w:val="left"/>
+      <w:pPr>
+        <w:ind w:left="3600" w:hanging="360"/>
+      </w:pPr>
+    </w:lvl>
+    <w:lvl w:ilvl="5" w:tplc="FFFFFFFF" w:tentative="1">
+      <w:start w:val="1"/>
+      <w:numFmt w:val="lowerRoman"/>
+      <w:lvlText w:val="%6."/>
+      <w:lvlJc w:val="right"/>
+      <w:pPr>
+        <w:ind w:left="4320" w:hanging="180"/>
+      </w:pPr>
+    </w:lvl>
+    <w:lvl w:ilvl="6" w:tplc="FFFFFFFF" w:tentative="1">
+      <w:start w:val="1"/>
+      <w:numFmt w:val="decimal"/>
+      <w:lvlText w:val="%7."/>
+      <w:lvlJc w:val="left"/>
+      <w:pPr>
+        <w:ind w:left="5040" w:hanging="360"/>
+      </w:pPr>
+    </w:lvl>
+    <w:lvl w:ilvl="7" w:tplc="FFFFFFFF" w:tentative="1">
+      <w:start w:val="1"/>
+      <w:numFmt w:val="lowerLetter"/>
+      <w:lvlText w:val="%8."/>
+      <w:lvlJc w:val="left"/>
+      <w:pPr>
+        <w:ind w:left="5760" w:hanging="360"/>
+      </w:pPr>
+    </w:lvl>
+    <w:lvl w:ilvl="8" w:tplc="FFFFFFFF" w:tentative="1">
+      <w:start w:val="1"/>
+      <w:numFmt w:val="lowerRoman"/>
+      <w:lvlText w:val="%9."/>
+      <w:lvlJc w:val="right"/>
+      <w:pPr>
+        <w:ind w:left="6480" w:hanging="180"/>
+      </w:pPr>
+    </w:lvl>
+  </w:abstractNum>
+  <w:abstractNum w:abstractNumId="12" w15:restartNumberingAfterBreak="0">
     <w:nsid w:val="50AE56BB"/>
     <w:multiLevelType w:val="hybridMultilevel"/>
     <w:tmpl w:val="23FAAB76"/>
@@ -10169,7 +13536,7 @@
       </w:rPr>
     </w:lvl>
   </w:abstractNum>
-  <w:abstractNum w:abstractNumId="9" w15:restartNumberingAfterBreak="0">
+  <w:abstractNum w:abstractNumId="13" w15:restartNumberingAfterBreak="0">
     <w:nsid w:val="51284328"/>
     <w:multiLevelType w:val="multilevel"/>
     <w:tmpl w:val="C19E7CFE"/>
@@ -10282,7 +13649,7 @@
       </w:rPr>
     </w:lvl>
   </w:abstractNum>
-  <w:abstractNum w:abstractNumId="10" w15:restartNumberingAfterBreak="0">
+  <w:abstractNum w:abstractNumId="14" w15:restartNumberingAfterBreak="0">
     <w:nsid w:val="51EA3AFB"/>
     <w:multiLevelType w:val="hybridMultilevel"/>
     <w:tmpl w:val="863EA194"/>
@@ -10394,7 +13761,7 @@
       </w:rPr>
     </w:lvl>
   </w:abstractNum>
-  <w:abstractNum w:abstractNumId="11" w15:restartNumberingAfterBreak="0">
+  <w:abstractNum w:abstractNumId="15" w15:restartNumberingAfterBreak="0">
     <w:nsid w:val="5F520BBA"/>
     <w:multiLevelType w:val="multilevel"/>
     <w:tmpl w:val="4142F1AC"/>
@@ -10543,7 +13910,7 @@
       </w:rPr>
     </w:lvl>
   </w:abstractNum>
-  <w:abstractNum w:abstractNumId="12" w15:restartNumberingAfterBreak="0">
+  <w:abstractNum w:abstractNumId="16" w15:restartNumberingAfterBreak="0">
     <w:nsid w:val="602B13D0"/>
     <w:multiLevelType w:val="multilevel"/>
     <w:tmpl w:val="ABBE322C"/>
@@ -10632,7 +13999,7 @@
       </w:pPr>
     </w:lvl>
   </w:abstractNum>
-  <w:abstractNum w:abstractNumId="13" w15:restartNumberingAfterBreak="0">
+  <w:abstractNum w:abstractNumId="17" w15:restartNumberingAfterBreak="0">
     <w:nsid w:val="62761AE2"/>
     <w:multiLevelType w:val="hybridMultilevel"/>
     <w:tmpl w:val="01883A58"/>
@@ -10745,7 +14112,7 @@
       </w:rPr>
     </w:lvl>
   </w:abstractNum>
-  <w:abstractNum w:abstractNumId="14" w15:restartNumberingAfterBreak="0">
+  <w:abstractNum w:abstractNumId="18" w15:restartNumberingAfterBreak="0">
     <w:nsid w:val="68845A4A"/>
     <w:multiLevelType w:val="multilevel"/>
     <w:tmpl w:val="2A80FAA8"/>
@@ -10894,7 +14261,7 @@
       </w:rPr>
     </w:lvl>
   </w:abstractNum>
-  <w:abstractNum w:abstractNumId="15" w15:restartNumberingAfterBreak="0">
+  <w:abstractNum w:abstractNumId="19" w15:restartNumberingAfterBreak="0">
     <w:nsid w:val="69D97055"/>
     <w:multiLevelType w:val="multilevel"/>
     <w:tmpl w:val="200A001F"/>
@@ -10980,7 +14347,7 @@
       </w:pPr>
     </w:lvl>
   </w:abstractNum>
-  <w:abstractNum w:abstractNumId="16" w15:restartNumberingAfterBreak="0">
+  <w:abstractNum w:abstractNumId="20" w15:restartNumberingAfterBreak="0">
     <w:nsid w:val="6A0624EC"/>
     <w:multiLevelType w:val="hybridMultilevel"/>
     <w:tmpl w:val="94643024"/>
@@ -11071,7 +14438,7 @@
       </w:pPr>
     </w:lvl>
   </w:abstractNum>
-  <w:abstractNum w:abstractNumId="17" w15:restartNumberingAfterBreak="0">
+  <w:abstractNum w:abstractNumId="21" w15:restartNumberingAfterBreak="0">
     <w:nsid w:val="6CF94CA5"/>
     <w:multiLevelType w:val="hybridMultilevel"/>
     <w:tmpl w:val="94643024"/>
@@ -11162,7 +14529,7 @@
       </w:pPr>
     </w:lvl>
   </w:abstractNum>
-  <w:abstractNum w:abstractNumId="18" w15:restartNumberingAfterBreak="0">
+  <w:abstractNum w:abstractNumId="22" w15:restartNumberingAfterBreak="0">
     <w:nsid w:val="6F70643B"/>
     <w:multiLevelType w:val="multilevel"/>
     <w:tmpl w:val="FD228F8E"/>
@@ -11311,7 +14678,7 @@
       </w:rPr>
     </w:lvl>
   </w:abstractNum>
-  <w:abstractNum w:abstractNumId="19" w15:restartNumberingAfterBreak="0">
+  <w:abstractNum w:abstractNumId="23" w15:restartNumberingAfterBreak="0">
     <w:nsid w:val="74F24A2C"/>
     <w:multiLevelType w:val="multilevel"/>
     <w:tmpl w:val="A224AE36"/>
@@ -11460,7 +14827,7 @@
       </w:rPr>
     </w:lvl>
   </w:abstractNum>
-  <w:abstractNum w:abstractNumId="20" w15:restartNumberingAfterBreak="0">
+  <w:abstractNum w:abstractNumId="24" w15:restartNumberingAfterBreak="0">
     <w:nsid w:val="7D520882"/>
     <w:multiLevelType w:val="hybridMultilevel"/>
     <w:tmpl w:val="94643024"/>
@@ -11552,67 +14919,79 @@
     </w:lvl>
   </w:abstractNum>
   <w:num w:numId="1">
-    <w:abstractNumId w:val="6"/>
+    <w:abstractNumId w:val="9"/>
   </w:num>
   <w:num w:numId="2">
-    <w:abstractNumId w:val="15"/>
+    <w:abstractNumId w:val="19"/>
   </w:num>
   <w:num w:numId="3">
-    <w:abstractNumId w:val="12"/>
+    <w:abstractNumId w:val="16"/>
   </w:num>
   <w:num w:numId="4">
-    <w:abstractNumId w:val="9"/>
+    <w:abstractNumId w:val="13"/>
   </w:num>
   <w:num w:numId="5">
     <w:abstractNumId w:val="0"/>
   </w:num>
   <w:num w:numId="6">
+    <w:abstractNumId w:val="10"/>
+  </w:num>
+  <w:num w:numId="7">
+    <w:abstractNumId w:val="22"/>
+  </w:num>
+  <w:num w:numId="8">
+    <w:abstractNumId w:val="15"/>
+  </w:num>
+  <w:num w:numId="9">
+    <w:abstractNumId w:val="23"/>
+  </w:num>
+  <w:num w:numId="10">
+    <w:abstractNumId w:val="18"/>
+  </w:num>
+  <w:num w:numId="11">
+    <w:abstractNumId w:val="6"/>
+  </w:num>
+  <w:num w:numId="12">
+    <w:abstractNumId w:val="14"/>
+  </w:num>
+  <w:num w:numId="13">
+    <w:abstractNumId w:val="12"/>
+  </w:num>
+  <w:num w:numId="14">
+    <w:abstractNumId w:val="2"/>
+  </w:num>
+  <w:num w:numId="15">
+    <w:abstractNumId w:val="17"/>
+  </w:num>
+  <w:num w:numId="16">
+    <w:abstractNumId w:val="3"/>
+  </w:num>
+  <w:num w:numId="17">
+    <w:abstractNumId w:val="5"/>
+  </w:num>
+  <w:num w:numId="18">
+    <w:abstractNumId w:val="8"/>
+  </w:num>
+  <w:num w:numId="19">
+    <w:abstractNumId w:val="24"/>
+  </w:num>
+  <w:num w:numId="20">
+    <w:abstractNumId w:val="20"/>
+  </w:num>
+  <w:num w:numId="21">
+    <w:abstractNumId w:val="21"/>
+  </w:num>
+  <w:num w:numId="22">
+    <w:abstractNumId w:val="1"/>
+  </w:num>
+  <w:num w:numId="23">
+    <w:abstractNumId w:val="4"/>
+  </w:num>
+  <w:num w:numId="24">
     <w:abstractNumId w:val="7"/>
   </w:num>
-  <w:num w:numId="7">
-    <w:abstractNumId w:val="18"/>
-  </w:num>
-  <w:num w:numId="8">
+  <w:num w:numId="25">
     <w:abstractNumId w:val="11"/>
-  </w:num>
-  <w:num w:numId="9">
-    <w:abstractNumId w:val="19"/>
-  </w:num>
-  <w:num w:numId="10">
-    <w:abstractNumId w:val="14"/>
-  </w:num>
-  <w:num w:numId="11">
-    <w:abstractNumId w:val="4"/>
-  </w:num>
-  <w:num w:numId="12">
-    <w:abstractNumId w:val="10"/>
-  </w:num>
-  <w:num w:numId="13">
-    <w:abstractNumId w:val="8"/>
-  </w:num>
-  <w:num w:numId="14">
-    <w:abstractNumId w:val="1"/>
-  </w:num>
-  <w:num w:numId="15">
-    <w:abstractNumId w:val="13"/>
-  </w:num>
-  <w:num w:numId="16">
-    <w:abstractNumId w:val="2"/>
-  </w:num>
-  <w:num w:numId="17">
-    <w:abstractNumId w:val="3"/>
-  </w:num>
-  <w:num w:numId="18">
-    <w:abstractNumId w:val="5"/>
-  </w:num>
-  <w:num w:numId="19">
-    <w:abstractNumId w:val="20"/>
-  </w:num>
-  <w:num w:numId="20">
-    <w:abstractNumId w:val="16"/>
-  </w:num>
-  <w:num w:numId="21">
-    <w:abstractNumId w:val="17"/>
   </w:num>
 </w:numbering>
 </file>
@@ -12015,7 +15394,7 @@
   <w:style w:type="paragraph" w:default="1" w:styleId="Normal">
     <w:name w:val="Normal"/>
     <w:qFormat/>
-    <w:rsid w:val="008A130F"/>
+    <w:rsid w:val="00D73495"/>
     <w:pPr>
       <w:spacing w:after="200" w:line="276" w:lineRule="auto"/>
     </w:pPr>

</xml_diff>

<commit_message>
Screen de Sistema para Carpeta
</commit_message>
<xml_diff>
--- a/202110Avance02PabloBenedix.docx
+++ b/202110Avance02PabloBenedix.docx
@@ -2343,8 +2343,19 @@
                 <w:szCs w:val="24"/>
                 <w:lang w:val="es-PY" w:eastAsia="es-VE"/>
               </w:rPr>
-              <w:t xml:space="preserve"> Pablo Vilmar</w:t>
-            </w:r>
+              <w:t xml:space="preserve"> Pablo </w:t>
+            </w:r>
+            <w:proofErr w:type="spellStart"/>
+            <w:r>
+              <w:rPr>
+                <w:rFonts w:eastAsia="Times New Roman" w:cs="Arial"/>
+                <w:color w:val="000000"/>
+                <w:szCs w:val="24"/>
+                <w:lang w:val="es-PY" w:eastAsia="es-VE"/>
+              </w:rPr>
+              <w:t>Vilmar</w:t>
+            </w:r>
+            <w:proofErr w:type="spellEnd"/>
           </w:p>
         </w:tc>
       </w:tr>
@@ -2458,8 +2469,21 @@
                 <w:szCs w:val="24"/>
                 <w:lang w:val="es-PY" w:eastAsia="es-VE"/>
               </w:rPr>
-              <w:t>Ing. Luis Derico</w:t>
-            </w:r>
+              <w:t xml:space="preserve">Ing. Luis </w:t>
+            </w:r>
+            <w:proofErr w:type="spellStart"/>
+            <w:r>
+              <w:rPr>
+                <w:rFonts w:eastAsia="Times New Roman" w:cs="Arial"/>
+                <w:i/>
+                <w:iCs/>
+                <w:color w:val="000000"/>
+                <w:szCs w:val="24"/>
+                <w:lang w:val="es-PY" w:eastAsia="es-VE"/>
+              </w:rPr>
+              <w:t>Derico</w:t>
+            </w:r>
+            <w:proofErr w:type="spellEnd"/>
           </w:p>
         </w:tc>
         <w:tc>
@@ -3628,7 +3652,25 @@
           <w:szCs w:val="24"/>
           <w:lang w:val="es-PY" w:eastAsia="es-VE"/>
         </w:rPr>
-        <w:t xml:space="preserve"> – Instalación del framework Django y gesto</w:t>
+        <w:t xml:space="preserve"> – Instalación del </w:t>
+      </w:r>
+      <w:proofErr w:type="spellStart"/>
+      <w:r>
+        <w:rPr>
+          <w:rFonts w:eastAsia="Times New Roman" w:cs="Arial"/>
+          <w:szCs w:val="24"/>
+          <w:lang w:val="es-PY" w:eastAsia="es-VE"/>
+        </w:rPr>
+        <w:t>framework</w:t>
+      </w:r>
+      <w:proofErr w:type="spellEnd"/>
+      <w:r>
+        <w:rPr>
+          <w:rFonts w:eastAsia="Times New Roman" w:cs="Arial"/>
+          <w:szCs w:val="24"/>
+          <w:lang w:val="es-PY" w:eastAsia="es-VE"/>
+        </w:rPr>
+        <w:t xml:space="preserve"> Django y gesto</w:t>
       </w:r>
       <w:r>
         <w:rPr>
@@ -6044,7 +6086,31 @@
                 <w:szCs w:val="36"/>
                 <w:lang w:val="es-AR"/>
               </w:rPr>
-              <w:t>Si (por cable RJ45 o WiFi)</w:t>
+              <w:t xml:space="preserve">Si (por cable RJ45 o </w:t>
+            </w:r>
+            <w:proofErr w:type="spellStart"/>
+            <w:r>
+              <w:rPr>
+                <w:b w:val="0"/>
+                <w:bCs w:val="0"/>
+                <w:color w:val="000000" w:themeColor="text1"/>
+                <w:sz w:val="22"/>
+                <w:szCs w:val="36"/>
+                <w:lang w:val="es-AR"/>
+              </w:rPr>
+              <w:t>WiFi</w:t>
+            </w:r>
+            <w:proofErr w:type="spellEnd"/>
+            <w:r>
+              <w:rPr>
+                <w:b w:val="0"/>
+                <w:bCs w:val="0"/>
+                <w:color w:val="000000" w:themeColor="text1"/>
+                <w:sz w:val="22"/>
+                <w:szCs w:val="36"/>
+                <w:lang w:val="es-AR"/>
+              </w:rPr>
+              <w:t>)</w:t>
             </w:r>
           </w:p>
         </w:tc>
@@ -6122,7 +6188,31 @@
                 <w:szCs w:val="36"/>
                 <w:lang w:val="es-AR"/>
               </w:rPr>
-              <w:t>Superior a 100 KBps (800 kbps). Inferior a 100ms.</w:t>
+              <w:t xml:space="preserve">Superior a 100 </w:t>
+            </w:r>
+            <w:proofErr w:type="spellStart"/>
+            <w:r>
+              <w:rPr>
+                <w:b w:val="0"/>
+                <w:bCs w:val="0"/>
+                <w:color w:val="000000" w:themeColor="text1"/>
+                <w:sz w:val="22"/>
+                <w:szCs w:val="36"/>
+                <w:lang w:val="es-AR"/>
+              </w:rPr>
+              <w:t>KBps</w:t>
+            </w:r>
+            <w:proofErr w:type="spellEnd"/>
+            <w:r>
+              <w:rPr>
+                <w:b w:val="0"/>
+                <w:bCs w:val="0"/>
+                <w:color w:val="000000" w:themeColor="text1"/>
+                <w:sz w:val="22"/>
+                <w:szCs w:val="36"/>
+                <w:lang w:val="es-AR"/>
+              </w:rPr>
+              <w:t xml:space="preserve"> (800 kbps). Inferior a 100ms.</w:t>
             </w:r>
           </w:p>
         </w:tc>
@@ -6936,13 +7026,23 @@
                 <w:rFonts w:cs="Open Sans"/>
               </w:rPr>
             </w:pPr>
+            <w:proofErr w:type="spellStart"/>
             <w:r>
               <w:rPr>
                 <w:rFonts w:cs="Open Sans"/>
                 <w:b/>
                 <w:bCs/>
               </w:rPr>
-              <w:t>Poscondiciones:</w:t>
+              <w:t>Poscondiciones</w:t>
+            </w:r>
+            <w:proofErr w:type="spellEnd"/>
+            <w:r>
+              <w:rPr>
+                <w:rFonts w:cs="Open Sans"/>
+                <w:b/>
+                <w:bCs/>
+              </w:rPr>
+              <w:t>:</w:t>
             </w:r>
           </w:p>
           <w:p>
@@ -7778,13 +7878,23 @@
                 <w:rFonts w:cs="Open Sans"/>
               </w:rPr>
             </w:pPr>
+            <w:proofErr w:type="spellStart"/>
             <w:r>
               <w:rPr>
                 <w:rFonts w:cs="Open Sans"/>
                 <w:b/>
                 <w:bCs/>
               </w:rPr>
-              <w:t>Poscondiciones:</w:t>
+              <w:t>Poscondiciones</w:t>
+            </w:r>
+            <w:proofErr w:type="spellEnd"/>
+            <w:r>
+              <w:rPr>
+                <w:rFonts w:cs="Open Sans"/>
+                <w:b/>
+                <w:bCs/>
+              </w:rPr>
+              <w:t>:</w:t>
             </w:r>
           </w:p>
           <w:p>
@@ -8509,13 +8619,23 @@
                 <w:rFonts w:cs="Open Sans"/>
               </w:rPr>
             </w:pPr>
+            <w:proofErr w:type="spellStart"/>
             <w:r>
               <w:rPr>
                 <w:rFonts w:cs="Open Sans"/>
                 <w:b/>
                 <w:bCs/>
               </w:rPr>
-              <w:t>Poscondiciones:</w:t>
+              <w:t>Poscondiciones</w:t>
+            </w:r>
+            <w:proofErr w:type="spellEnd"/>
+            <w:r>
+              <w:rPr>
+                <w:rFonts w:cs="Open Sans"/>
+                <w:b/>
+                <w:bCs/>
+              </w:rPr>
+              <w:t>:</w:t>
             </w:r>
           </w:p>
           <w:p>
@@ -8656,15 +8776,7 @@
                 <w:sz w:val="20"/>
                 <w:szCs w:val="20"/>
               </w:rPr>
-              <w:t xml:space="preserve">Registrar </w:t>
-            </w:r>
-            <w:r>
-              <w:rPr>
-                <w:rFonts w:cs="Open Sans"/>
-                <w:sz w:val="20"/>
-                <w:szCs w:val="20"/>
-              </w:rPr>
-              <w:t>Compras</w:t>
+              <w:t>Registrar Compras</w:t>
             </w:r>
           </w:p>
         </w:tc>
@@ -8815,15 +8927,7 @@
                 <w:sz w:val="20"/>
                 <w:szCs w:val="20"/>
               </w:rPr>
-              <w:t xml:space="preserve">el registro de una nueva </w:t>
-            </w:r>
-            <w:r>
-              <w:rPr>
-                <w:rFonts w:cs="Open Sans"/>
-                <w:sz w:val="20"/>
-                <w:szCs w:val="20"/>
-              </w:rPr>
-              <w:t>compra</w:t>
+              <w:t>el registro de una nueva compra</w:t>
             </w:r>
             <w:r>
               <w:rPr>
@@ -8941,39 +9045,7 @@
                 <w:sz w:val="20"/>
                 <w:szCs w:val="18"/>
               </w:rPr>
-              <w:t xml:space="preserve">El registro de </w:t>
-            </w:r>
-            <w:r>
-              <w:rPr>
-                <w:rFonts w:cs="Open Sans"/>
-                <w:sz w:val="20"/>
-                <w:szCs w:val="18"/>
-              </w:rPr>
-              <w:t>compra</w:t>
-            </w:r>
-            <w:r>
-              <w:rPr>
-                <w:rFonts w:cs="Open Sans"/>
-                <w:sz w:val="20"/>
-                <w:szCs w:val="18"/>
-              </w:rPr>
-              <w:t xml:space="preserve"> requerirá un </w:t>
-            </w:r>
-            <w:r>
-              <w:rPr>
-                <w:rFonts w:cs="Open Sans"/>
-                <w:sz w:val="20"/>
-                <w:szCs w:val="18"/>
-              </w:rPr>
-              <w:t>proveedor</w:t>
-            </w:r>
-            <w:r>
-              <w:rPr>
-                <w:rFonts w:cs="Open Sans"/>
-                <w:sz w:val="20"/>
-                <w:szCs w:val="18"/>
-              </w:rPr>
-              <w:t xml:space="preserve"> cargado dentro del sistema. </w:t>
+              <w:t xml:space="preserve">El registro de compra requerirá un proveedor cargado dentro del sistema. </w:t>
             </w:r>
           </w:p>
         </w:tc>
@@ -9033,23 +9105,7 @@
                 <w:sz w:val="20"/>
                 <w:szCs w:val="20"/>
               </w:rPr>
-              <w:t xml:space="preserve">de </w:t>
-            </w:r>
-            <w:r>
-              <w:rPr>
-                <w:rFonts w:cs="Open Sans"/>
-                <w:sz w:val="20"/>
-                <w:szCs w:val="20"/>
-              </w:rPr>
-              <w:t>Compras</w:t>
-            </w:r>
-            <w:r>
-              <w:rPr>
-                <w:rFonts w:cs="Open Sans"/>
-                <w:sz w:val="20"/>
-                <w:szCs w:val="20"/>
-              </w:rPr>
-              <w:t>.</w:t>
+              <w:t>de Compras.</w:t>
             </w:r>
           </w:p>
           <w:p>
@@ -9073,55 +9129,7 @@
                 <w:sz w:val="20"/>
                 <w:szCs w:val="20"/>
               </w:rPr>
-              <w:t xml:space="preserve">El sistema muestra la lista de </w:t>
-            </w:r>
-            <w:r>
-              <w:rPr>
-                <w:rFonts w:cs="Open Sans"/>
-                <w:sz w:val="20"/>
-                <w:szCs w:val="20"/>
-              </w:rPr>
-              <w:t>productos registrados</w:t>
-            </w:r>
-            <w:r>
-              <w:rPr>
-                <w:rFonts w:cs="Open Sans"/>
-                <w:sz w:val="20"/>
-                <w:szCs w:val="20"/>
-              </w:rPr>
-              <w:t xml:space="preserve"> junto a un campo de texto para ingresar el </w:t>
-            </w:r>
-            <w:r>
-              <w:rPr>
-                <w:rFonts w:cs="Open Sans"/>
-                <w:sz w:val="20"/>
-                <w:szCs w:val="20"/>
-              </w:rPr>
-              <w:t>RUC</w:t>
-            </w:r>
-            <w:r>
-              <w:rPr>
-                <w:rFonts w:cs="Open Sans"/>
-                <w:sz w:val="20"/>
-                <w:szCs w:val="20"/>
-              </w:rPr>
-              <w:t xml:space="preserve"> del </w:t>
-            </w:r>
-            <w:r>
-              <w:rPr>
-                <w:rFonts w:cs="Open Sans"/>
-                <w:sz w:val="20"/>
-                <w:szCs w:val="20"/>
-              </w:rPr>
-              <w:t>proveedor</w:t>
-            </w:r>
-            <w:r>
-              <w:rPr>
-                <w:rFonts w:cs="Open Sans"/>
-                <w:sz w:val="20"/>
-                <w:szCs w:val="20"/>
-              </w:rPr>
-              <w:t xml:space="preserve"> y la condición de pago.</w:t>
+              <w:t>El sistema muestra la lista de productos registrados junto a un campo de texto para ingresar el RUC del proveedor y la condición de pago.</w:t>
             </w:r>
           </w:p>
           <w:p>
@@ -9169,15 +9177,7 @@
                 <w:sz w:val="20"/>
                 <w:szCs w:val="20"/>
               </w:rPr>
-              <w:t>proveedor</w:t>
-            </w:r>
-            <w:r>
-              <w:rPr>
-                <w:rFonts w:cs="Open Sans"/>
-                <w:sz w:val="20"/>
-                <w:szCs w:val="20"/>
-              </w:rPr>
-              <w:t>, luego elige un producto de la lista y selecciona la condición de pago para generar la factura</w:t>
+              <w:t>proveedor, luego elige un producto de la lista y selecciona la condición de pago para generar la factura</w:t>
             </w:r>
             <w:r>
               <w:rPr>
@@ -9299,13 +9299,23 @@
                 <w:rFonts w:cs="Open Sans"/>
               </w:rPr>
             </w:pPr>
+            <w:proofErr w:type="spellStart"/>
             <w:r>
               <w:rPr>
                 <w:rFonts w:cs="Open Sans"/>
                 <w:b/>
                 <w:bCs/>
               </w:rPr>
-              <w:t>Poscondiciones:</w:t>
+              <w:t>Poscondiciones</w:t>
+            </w:r>
+            <w:proofErr w:type="spellEnd"/>
+            <w:r>
+              <w:rPr>
+                <w:rFonts w:cs="Open Sans"/>
+                <w:b/>
+                <w:bCs/>
+              </w:rPr>
+              <w:t>:</w:t>
             </w:r>
           </w:p>
           <w:p>
@@ -10145,13 +10155,23 @@
                 <w:rFonts w:cs="Open Sans"/>
               </w:rPr>
             </w:pPr>
+            <w:proofErr w:type="spellStart"/>
             <w:r>
               <w:rPr>
                 <w:rFonts w:cs="Open Sans"/>
                 <w:b/>
                 <w:bCs/>
               </w:rPr>
-              <w:t>Poscondiciones:</w:t>
+              <w:t>Poscondiciones</w:t>
+            </w:r>
+            <w:proofErr w:type="spellEnd"/>
+            <w:r>
+              <w:rPr>
+                <w:rFonts w:cs="Open Sans"/>
+                <w:b/>
+                <w:bCs/>
+              </w:rPr>
+              <w:t>:</w:t>
             </w:r>
           </w:p>
           <w:p>
@@ -10435,15 +10455,7 @@
                 <w:sz w:val="20"/>
                 <w:szCs w:val="20"/>
               </w:rPr>
-              <w:t xml:space="preserve"> nuevo </w:t>
-            </w:r>
-            <w:r>
-              <w:rPr>
-                <w:rFonts w:cs="Open Sans"/>
-                <w:sz w:val="20"/>
-                <w:szCs w:val="20"/>
-              </w:rPr>
-              <w:t>proveedor</w:t>
+              <w:t xml:space="preserve"> nuevo proveedor</w:t>
             </w:r>
             <w:r>
               <w:rPr>
@@ -10617,23 +10629,7 @@
                 <w:sz w:val="20"/>
                 <w:szCs w:val="20"/>
               </w:rPr>
-              <w:t xml:space="preserve">para almacenar un nuevo </w:t>
-            </w:r>
-            <w:r>
-              <w:rPr>
-                <w:rFonts w:cs="Open Sans"/>
-                <w:sz w:val="20"/>
-                <w:szCs w:val="20"/>
-              </w:rPr>
-              <w:t>proveedor</w:t>
-            </w:r>
-            <w:r>
-              <w:rPr>
-                <w:rFonts w:cs="Open Sans"/>
-                <w:sz w:val="20"/>
-                <w:szCs w:val="20"/>
-              </w:rPr>
-              <w:t>.</w:t>
+              <w:t>para almacenar un nuevo proveedor.</w:t>
             </w:r>
           </w:p>
           <w:p>
@@ -10664,55 +10660,7 @@
                 <w:sz w:val="20"/>
                 <w:szCs w:val="20"/>
               </w:rPr>
-              <w:t xml:space="preserve">un formulario con cajas de texto para ingresar </w:t>
-            </w:r>
-            <w:r>
-              <w:rPr>
-                <w:rFonts w:cs="Open Sans"/>
-                <w:sz w:val="20"/>
-                <w:szCs w:val="20"/>
-              </w:rPr>
-              <w:t>el</w:t>
-            </w:r>
-            <w:r>
-              <w:rPr>
-                <w:rFonts w:cs="Open Sans"/>
-                <w:sz w:val="20"/>
-                <w:szCs w:val="20"/>
-              </w:rPr>
-              <w:t xml:space="preserve"> ruc, </w:t>
-            </w:r>
-            <w:r>
-              <w:rPr>
-                <w:rFonts w:cs="Open Sans"/>
-                <w:sz w:val="20"/>
-                <w:szCs w:val="20"/>
-              </w:rPr>
-              <w:t>razón social</w:t>
-            </w:r>
-            <w:r>
-              <w:rPr>
-                <w:rFonts w:cs="Open Sans"/>
-                <w:sz w:val="20"/>
-                <w:szCs w:val="20"/>
-              </w:rPr>
-              <w:t>, dirección</w:t>
-            </w:r>
-            <w:r>
-              <w:rPr>
-                <w:rFonts w:cs="Open Sans"/>
-                <w:sz w:val="20"/>
-                <w:szCs w:val="20"/>
-              </w:rPr>
-              <w:t xml:space="preserve"> y</w:t>
-            </w:r>
-            <w:r>
-              <w:rPr>
-                <w:rFonts w:cs="Open Sans"/>
-                <w:sz w:val="20"/>
-                <w:szCs w:val="20"/>
-              </w:rPr>
-              <w:t xml:space="preserve"> teléfono.</w:t>
+              <w:t>un formulario con cajas de texto para ingresar el ruc, razón social, dirección y teléfono.</w:t>
             </w:r>
           </w:p>
           <w:p>
@@ -10858,13 +10806,23 @@
                 <w:rFonts w:cs="Open Sans"/>
               </w:rPr>
             </w:pPr>
+            <w:proofErr w:type="spellStart"/>
             <w:r>
               <w:rPr>
                 <w:rFonts w:cs="Open Sans"/>
                 <w:b/>
                 <w:bCs/>
               </w:rPr>
-              <w:t>Poscondiciones:</w:t>
+              <w:t>Poscondiciones</w:t>
+            </w:r>
+            <w:proofErr w:type="spellEnd"/>
+            <w:r>
+              <w:rPr>
+                <w:rFonts w:cs="Open Sans"/>
+                <w:b/>
+                <w:bCs/>
+              </w:rPr>
+              <w:t>:</w:t>
             </w:r>
           </w:p>
           <w:p>
@@ -11299,15 +11257,7 @@
                 <w:sz w:val="20"/>
                 <w:szCs w:val="20"/>
               </w:rPr>
-              <w:t>Usuarios</w:t>
-            </w:r>
-            <w:r>
-              <w:rPr>
-                <w:rFonts w:cs="Open Sans"/>
-                <w:sz w:val="20"/>
-                <w:szCs w:val="20"/>
-              </w:rPr>
-              <w:t>.</w:t>
+              <w:t>Usuarios.</w:t>
             </w:r>
           </w:p>
           <w:p>
@@ -11338,23 +11288,7 @@
                 <w:sz w:val="20"/>
                 <w:szCs w:val="20"/>
               </w:rPr>
-              <w:t>la lista de usuarios registrados, un botón de edición junto a otro de borrado para cada uno de ellos</w:t>
-            </w:r>
-            <w:r>
-              <w:rPr>
-                <w:rFonts w:cs="Open Sans"/>
-                <w:sz w:val="20"/>
-                <w:szCs w:val="20"/>
-              </w:rPr>
-              <w:t>.</w:t>
-            </w:r>
-            <w:r>
-              <w:rPr>
-                <w:rFonts w:cs="Open Sans"/>
-                <w:sz w:val="20"/>
-                <w:szCs w:val="20"/>
-              </w:rPr>
-              <w:t xml:space="preserve"> </w:t>
+              <w:t xml:space="preserve">la lista de usuarios registrados, un botón de edición junto a otro de borrado para cada uno de ellos. </w:t>
             </w:r>
             <w:r>
               <w:rPr>
@@ -11598,13 +11532,23 @@
                 <w:rFonts w:cs="Open Sans"/>
               </w:rPr>
             </w:pPr>
+            <w:proofErr w:type="spellStart"/>
             <w:r>
               <w:rPr>
                 <w:rFonts w:cs="Open Sans"/>
                 <w:b/>
                 <w:bCs/>
               </w:rPr>
-              <w:t>Poscondiciones:</w:t>
+              <w:t>Poscondiciones</w:t>
+            </w:r>
+            <w:proofErr w:type="spellEnd"/>
+            <w:r>
+              <w:rPr>
+                <w:rFonts w:cs="Open Sans"/>
+                <w:b/>
+                <w:bCs/>
+              </w:rPr>
+              <w:t>:</w:t>
             </w:r>
           </w:p>
           <w:p>
@@ -11675,56 +11619,131 @@
     </w:p>
     <w:p>
       <w:pPr>
-        <w:rPr>
-          <w:lang w:val="es-PY"/>
-        </w:rPr>
-      </w:pPr>
-      <w:r>
-        <w:rPr>
-          <w:lang w:val="es-PY"/>
-        </w:rPr>
-        <w:t>Diseño</w:t>
-      </w:r>
-      <w:r>
-        <w:rPr>
-          <w:lang w:val="es-PY"/>
-        </w:rPr>
-        <w:t xml:space="preserve"> de pantallas</w:t>
-      </w:r>
-      <w:r>
-        <w:rPr>
-          <w:lang w:val="es-PY"/>
-        </w:rPr>
-        <w:t xml:space="preserve"> donde puedan visualizarse los estándares de interfaz gráfica. (de un formulario correspondiente a la actualización de una tabla maestra y de un</w:t>
-      </w:r>
-      <w:r>
-        <w:rPr>
-          <w:lang w:val="es-PY"/>
-        </w:rPr>
-        <w:t xml:space="preserve"> proceso)</w:t>
-      </w:r>
-      <w:r>
-        <w:rPr>
-          <w:lang w:val="es-PY"/>
-        </w:rPr>
-        <w:t>.</w:t>
+        <w:jc w:val="center"/>
+        <w:rPr>
+          <w:lang w:val="es-PY"/>
+        </w:rPr>
+      </w:pPr>
+      <w:r>
+        <w:rPr>
+          <w:noProof/>
+          <w:lang w:val="es-PY"/>
+        </w:rPr>
+        <w:drawing>
+          <wp:inline distT="0" distB="0" distL="0" distR="0" wp14:anchorId="507F7BB1" wp14:editId="45B91FB3">
+            <wp:extent cx="4611757" cy="2769663"/>
+            <wp:effectExtent l="0" t="0" r="0" b="0"/>
+            <wp:docPr id="2" name="Imagen 2"/>
+            <wp:cNvGraphicFramePr>
+              <a:graphicFrameLocks xmlns:a="http://schemas.openxmlformats.org/drawingml/2006/main" noChangeAspect="1"/>
+            </wp:cNvGraphicFramePr>
+            <a:graphic xmlns:a="http://schemas.openxmlformats.org/drawingml/2006/main">
+              <a:graphicData uri="http://schemas.openxmlformats.org/drawingml/2006/picture">
+                <pic:pic xmlns:pic="http://schemas.openxmlformats.org/drawingml/2006/picture">
+                  <pic:nvPicPr>
+                    <pic:cNvPr id="0" name="Picture 1"/>
+                    <pic:cNvPicPr>
+                      <a:picLocks noChangeAspect="1" noChangeArrowheads="1"/>
+                    </pic:cNvPicPr>
+                  </pic:nvPicPr>
+                  <pic:blipFill>
+                    <a:blip r:embed="rId9" cstate="print">
+                      <a:extLst>
+                        <a:ext uri="{28A0092B-C50C-407E-A947-70E740481C1C}">
+                          <a14:useLocalDpi xmlns:a14="http://schemas.microsoft.com/office/drawing/2010/main" val="0"/>
+                        </a:ext>
+                      </a:extLst>
+                    </a:blip>
+                    <a:srcRect/>
+                    <a:stretch>
+                      <a:fillRect/>
+                    </a:stretch>
+                  </pic:blipFill>
+                  <pic:spPr bwMode="auto">
+                    <a:xfrm>
+                      <a:off x="0" y="0"/>
+                      <a:ext cx="4624537" cy="2777338"/>
+                    </a:xfrm>
+                    <a:prstGeom prst="rect">
+                      <a:avLst/>
+                    </a:prstGeom>
+                    <a:noFill/>
+                    <a:ln>
+                      <a:noFill/>
+                    </a:ln>
+                  </pic:spPr>
+                </pic:pic>
+              </a:graphicData>
+            </a:graphic>
+          </wp:inline>
+        </w:drawing>
       </w:r>
     </w:p>
     <w:p>
       <w:pPr>
-        <w:rPr>
-          <w:lang w:val="es-PY"/>
-        </w:rPr>
-      </w:pPr>
-      <w:r>
-        <w:rPr>
-          <w:lang w:val="es-PY"/>
-        </w:rPr>
-        <w:t>Aplicar lo aprendido en Introducción al análisis sobre GUI.</w:t>
+        <w:jc w:val="center"/>
+        <w:rPr>
+          <w:lang w:val="es-PY"/>
+        </w:rPr>
+      </w:pPr>
+      <w:r>
+        <w:rPr>
+          <w:noProof/>
+          <w:lang w:val="es-PY"/>
+        </w:rPr>
+        <w:drawing>
+          <wp:inline distT="0" distB="0" distL="0" distR="0" wp14:anchorId="6A01ED2B" wp14:editId="66F46DF9">
+            <wp:extent cx="4627660" cy="2989133"/>
+            <wp:effectExtent l="0" t="0" r="1905" b="1905"/>
+            <wp:docPr id="4" name="Imagen 4"/>
+            <wp:cNvGraphicFramePr>
+              <a:graphicFrameLocks xmlns:a="http://schemas.openxmlformats.org/drawingml/2006/main" noChangeAspect="1"/>
+            </wp:cNvGraphicFramePr>
+            <a:graphic xmlns:a="http://schemas.openxmlformats.org/drawingml/2006/main">
+              <a:graphicData uri="http://schemas.openxmlformats.org/drawingml/2006/picture">
+                <pic:pic xmlns:pic="http://schemas.openxmlformats.org/drawingml/2006/picture">
+                  <pic:nvPicPr>
+                    <pic:cNvPr id="0" name="Picture 2"/>
+                    <pic:cNvPicPr>
+                      <a:picLocks noChangeAspect="1" noChangeArrowheads="1"/>
+                    </pic:cNvPicPr>
+                  </pic:nvPicPr>
+                  <pic:blipFill>
+                    <a:blip r:embed="rId10" cstate="print">
+                      <a:extLst>
+                        <a:ext uri="{28A0092B-C50C-407E-A947-70E740481C1C}">
+                          <a14:useLocalDpi xmlns:a14="http://schemas.microsoft.com/office/drawing/2010/main" val="0"/>
+                        </a:ext>
+                      </a:extLst>
+                    </a:blip>
+                    <a:srcRect/>
+                    <a:stretch>
+                      <a:fillRect/>
+                    </a:stretch>
+                  </pic:blipFill>
+                  <pic:spPr bwMode="auto">
+                    <a:xfrm>
+                      <a:off x="0" y="0"/>
+                      <a:ext cx="4654754" cy="3006634"/>
+                    </a:xfrm>
+                    <a:prstGeom prst="rect">
+                      <a:avLst/>
+                    </a:prstGeom>
+                    <a:noFill/>
+                    <a:ln>
+                      <a:noFill/>
+                    </a:ln>
+                  </pic:spPr>
+                </pic:pic>
+              </a:graphicData>
+            </a:graphic>
+          </wp:inline>
+        </w:drawing>
       </w:r>
     </w:p>
     <w:p>
       <w:pPr>
+        <w:jc w:val="center"/>
         <w:rPr>
           <w:lang w:val="es-PY"/>
         </w:rPr>
@@ -11742,6 +11761,7 @@
         <w:rPr>
           <w:lang w:val="es-PY"/>
         </w:rPr>
+        <w:lastRenderedPageBreak/>
         <w:t>Presupuesto</w:t>
       </w:r>
       <w:bookmarkEnd w:id="23"/>
@@ -11756,7 +11776,21 @@
         <w:rPr>
           <w:lang w:val="es-PY"/>
         </w:rPr>
-        <w:t>Detallar: precio, plazo de entrega y forma de pago. Especificar lo que incluye (Ej: manuales, soporte, capacitación) y excluye el presupuesto (</w:t>
+        <w:t>Detallar: precio, plazo de entrega y forma de pago. Especificar lo que incluye (</w:t>
+      </w:r>
+      <w:proofErr w:type="spellStart"/>
+      <w:r>
+        <w:rPr>
+          <w:lang w:val="es-PY"/>
+        </w:rPr>
+        <w:t>Ej</w:t>
+      </w:r>
+      <w:proofErr w:type="spellEnd"/>
+      <w:r>
+        <w:rPr>
+          <w:lang w:val="es-PY"/>
+        </w:rPr>
+        <w:t>: manuales, soporte, capacitación) y excluye el presupuesto (</w:t>
       </w:r>
       <w:r>
         <w:rPr>
@@ -11853,7 +11887,7 @@
                     <pic:cNvPicPr/>
                   </pic:nvPicPr>
                   <pic:blipFill>
-                    <a:blip r:embed="rId9"/>
+                    <a:blip r:embed="rId11"/>
                     <a:stretch>
                       <a:fillRect/>
                     </a:stretch>
@@ -11923,8 +11957,8 @@
     </w:p>
     <w:p/>
     <w:sectPr>
-      <w:headerReference w:type="default" r:id="rId10"/>
-      <w:footerReference w:type="default" r:id="rId11"/>
+      <w:headerReference w:type="default" r:id="rId12"/>
+      <w:footerReference w:type="default" r:id="rId13"/>
       <w:pgSz w:w="12240" w:h="15840"/>
       <w:pgMar w:top="1985" w:right="1701" w:bottom="1418" w:left="1701" w:header="709" w:footer="709" w:gutter="0"/>
       <w:pgNumType w:start="0"/>

</xml_diff>